<commit_message>
update in contracts button radio and twelve person
</commit_message>
<xml_diff>
--- a/webapp/webapp/template-config/template/AGO_SARL_pv_nomination_d_un_nouveau_gerant_a_la_constitution.docx
+++ b/webapp/webapp/template-config/template/AGO_SARL_pv_nomination_d_un_nouveau_gerant_a_la_constitution.docx
@@ -621,7 +621,6 @@
           <w:rStyle w:val="eop"/>
         </w:rPr>
       </w:pPr>
-      <w:bookmarkStart w:id="9" w:name="bookmark_ques_10_phy"/>
       <w:r>
         <w:rPr>
           <w:rStyle w:val="normaltextrun"/>
@@ -635,38 +634,12 @@
         </w:rPr>
         <w:t> </w:t>
       </w:r>
-      <w:bookmarkEnd w:id="9"/>
       <w:r>
         <w:rPr>
           <w:rStyle w:val="eop"/>
         </w:rPr>
         <w:tab/>
       </w:r>
-    </w:p>
-    <w:p>
-      <w:pPr>
-        <w:pStyle w:val="paragraph"/>
-        <w:shd w:val="clear" w:color="auto" w:fill="FFFFFF"/>
-        <w:spacing w:before="0" w:beforeAutospacing="0" w:after="0" w:afterAutospacing="0"/>
-        <w:jc w:val="center"/>
-        <w:textAlignment w:val="baseline"/>
-        <w:rPr>
-          <w:rFonts w:ascii="Segoe UI" w:hAnsi="Segoe UI" w:cs="Segoe UI"/>
-          <w:sz w:val="18"/>
-          <w:szCs w:val="18"/>
-        </w:rPr>
-      </w:pPr>
-    </w:p>
-    <w:p>
-      <w:pPr>
-        <w:pStyle w:val="paragraph"/>
-        <w:spacing w:before="0" w:beforeAutospacing="0" w:after="0" w:afterAutospacing="0"/>
-        <w:ind w:left="360"/>
-        <w:textAlignment w:val="baseline"/>
-        <w:rPr>
-          <w:rStyle w:val="normaltextrun"/>
-        </w:rPr>
-      </w:pPr>
     </w:p>
     <w:p>
       <w:pPr>
@@ -676,7 +649,20 @@
         <w:adjustRightInd w:val="0"/>
         <w:rPr>
           <w:rFonts w:asciiTheme="majorBidi" w:hAnsiTheme="majorBidi" w:cstheme="majorBidi"/>
-          <w:color w:val="000000"/>
+          <w:spacing w:val="2"/>
+          <w:sz w:val="24"/>
+          <w:szCs w:val="24"/>
+        </w:rPr>
+      </w:pPr>
+    </w:p>
+    <w:p>
+      <w:pPr>
+        <w:shd w:val="clear" w:color="auto" w:fill="FFFFFF"/>
+        <w:autoSpaceDE w:val="0"/>
+        <w:autoSpaceDN w:val="0"/>
+        <w:adjustRightInd w:val="0"/>
+        <w:rPr>
+          <w:rFonts w:asciiTheme="majorBidi" w:hAnsiTheme="majorBidi" w:cstheme="majorBidi"/>
           <w:spacing w:val="2"/>
           <w:sz w:val="24"/>
           <w:szCs w:val="24"/>
@@ -698,22 +684,44 @@
         <w:rPr>
           <w:rFonts w:asciiTheme="majorBidi" w:hAnsiTheme="majorBidi" w:cstheme="majorBidi"/>
           <w:color w:val="FFFFFF" w:themeColor="background1"/>
-          <w:spacing w:val="-2"/>
-          <w:sz w:val="24"/>
-          <w:szCs w:val="24"/>
-        </w:rPr>
-      </w:pPr>
-      <w:r>
-        <w:rPr>
-          <w:rFonts w:asciiTheme="majorBidi" w:hAnsiTheme="majorBidi" w:cstheme="majorBidi"/>
-          <w:color w:val="000000"/>
-          <w:spacing w:val="2"/>
-          <w:sz w:val="24"/>
-          <w:szCs w:val="24"/>
-        </w:rPr>
-        <w:t xml:space="preserve"> </w:t>
-      </w:r>
-      <w:bookmarkStart w:id="10" w:name="nom_prenom_phy_1"/>
+          <w:spacing w:val="2"/>
+          <w:sz w:val="24"/>
+          <w:szCs w:val="24"/>
+        </w:rPr>
+      </w:pPr>
+      <w:bookmarkStart w:id="9" w:name="nom_prenom_phy_1"/>
+      <w:r>
+        <w:rPr>
+          <w:rFonts w:asciiTheme="majorBidi" w:hAnsiTheme="majorBidi" w:cstheme="majorBidi"/>
+          <w:color w:val="FFFFFF" w:themeColor="background1"/>
+          <w:spacing w:val="2"/>
+          <w:sz w:val="24"/>
+          <w:szCs w:val="24"/>
+        </w:rPr>
+        <w:t>___</w:t>
+      </w:r>
+      <w:bookmarkEnd w:id="9"/>
+      <w:r>
+        <w:rPr>
+          <w:rFonts w:asciiTheme="majorBidi" w:hAnsiTheme="majorBidi" w:cstheme="majorBidi"/>
+          <w:color w:val="FFFFFF" w:themeColor="background1"/>
+          <w:spacing w:val="2"/>
+          <w:sz w:val="24"/>
+          <w:szCs w:val="24"/>
+        </w:rPr>
+        <w:t xml:space="preserve">       </w:t>
+      </w:r>
+      <w:r>
+        <w:rPr>
+          <w:rFonts w:asciiTheme="majorBidi" w:hAnsiTheme="majorBidi" w:cstheme="majorBidi"/>
+          <w:color w:val="FFFFFF" w:themeColor="background1"/>
+          <w:spacing w:val="2"/>
+          <w:sz w:val="24"/>
+          <w:szCs w:val="24"/>
+        </w:rPr>
+        <w:t xml:space="preserve"> </w:t>
+      </w:r>
+      <w:bookmarkStart w:id="10" w:name="nom_prenom_phy_7"/>
       <w:r>
         <w:rPr>
           <w:rFonts w:asciiTheme="majorBidi" w:hAnsiTheme="majorBidi" w:cstheme="majorBidi"/>
@@ -735,21 +743,11 @@
         <w:rPr>
           <w:rFonts w:asciiTheme="majorBidi" w:hAnsiTheme="majorBidi" w:cstheme="majorBidi"/>
           <w:color w:val="FFFFFF" w:themeColor="background1"/>
-          <w:spacing w:val="-2"/>
-          <w:sz w:val="24"/>
-          <w:szCs w:val="24"/>
-        </w:rPr>
-      </w:pPr>
-      <w:r>
-        <w:rPr>
-          <w:rFonts w:asciiTheme="majorBidi" w:hAnsiTheme="majorBidi" w:cstheme="majorBidi"/>
-          <w:color w:val="FFFFFF" w:themeColor="background1"/>
-          <w:spacing w:val="2"/>
-          <w:sz w:val="24"/>
-          <w:szCs w:val="24"/>
-        </w:rPr>
-        <w:t xml:space="preserve"> </w:t>
-      </w:r>
+          <w:spacing w:val="2"/>
+          <w:sz w:val="24"/>
+          <w:szCs w:val="24"/>
+        </w:rPr>
+      </w:pPr>
       <w:bookmarkStart w:id="11" w:name="nom_prenom_phy_2"/>
       <w:r>
         <w:rPr>
@@ -762,32 +760,27 @@
         <w:t>___</w:t>
       </w:r>
       <w:bookmarkEnd w:id="11"/>
-    </w:p>
-    <w:p>
-      <w:pPr>
-        <w:pStyle w:val="ListParagraph"/>
-        <w:autoSpaceDE w:val="0"/>
-        <w:autoSpaceDN w:val="0"/>
-        <w:adjustRightInd w:val="0"/>
-        <w:ind w:left="0"/>
-        <w:rPr>
-          <w:rFonts w:asciiTheme="majorBidi" w:hAnsiTheme="majorBidi" w:cstheme="majorBidi"/>
-          <w:color w:val="FFFFFF" w:themeColor="background1"/>
-          <w:sz w:val="24"/>
-          <w:szCs w:val="24"/>
-        </w:rPr>
-      </w:pPr>
-      <w:r>
-        <w:rPr>
-          <w:rFonts w:asciiTheme="majorBidi" w:hAnsiTheme="majorBidi" w:cstheme="majorBidi"/>
-          <w:color w:val="FFFFFF" w:themeColor="background1"/>
-          <w:spacing w:val="2"/>
-          <w:sz w:val="24"/>
-          <w:szCs w:val="24"/>
-        </w:rPr>
-        <w:t xml:space="preserve"> </w:t>
-      </w:r>
-      <w:bookmarkStart w:id="12" w:name="nom_prenom_phy_3"/>
+      <w:r>
+        <w:rPr>
+          <w:rFonts w:asciiTheme="majorBidi" w:hAnsiTheme="majorBidi" w:cstheme="majorBidi"/>
+          <w:color w:val="FFFFFF" w:themeColor="background1"/>
+          <w:spacing w:val="2"/>
+          <w:sz w:val="24"/>
+          <w:szCs w:val="24"/>
+        </w:rPr>
+        <w:t xml:space="preserve">       </w:t>
+      </w:r>
+      <w:r>
+        <w:rPr>
+          <w:rFonts w:asciiTheme="majorBidi" w:hAnsiTheme="majorBidi" w:cstheme="majorBidi"/>
+          <w:color w:val="FFFFFF" w:themeColor="background1"/>
+          <w:spacing w:val="2"/>
+          <w:sz w:val="24"/>
+          <w:szCs w:val="24"/>
+        </w:rPr>
+        <w:t xml:space="preserve"> </w:t>
+      </w:r>
+      <w:bookmarkStart w:id="12" w:name="nom_prenom_phy_8"/>
       <w:r>
         <w:rPr>
           <w:rFonts w:asciiTheme="majorBidi" w:hAnsiTheme="majorBidi" w:cstheme="majorBidi"/>
@@ -799,315 +792,6 @@
         <w:t>___</w:t>
       </w:r>
       <w:bookmarkEnd w:id="12"/>
-    </w:p>
-    <w:p>
-      <w:pPr>
-        <w:pStyle w:val="ListParagraph"/>
-        <w:autoSpaceDE w:val="0"/>
-        <w:autoSpaceDN w:val="0"/>
-        <w:adjustRightInd w:val="0"/>
-        <w:ind w:left="0"/>
-        <w:rPr>
-          <w:rFonts w:asciiTheme="majorBidi" w:hAnsiTheme="majorBidi" w:cstheme="majorBidi"/>
-          <w:color w:val="FFFFFF" w:themeColor="background1"/>
-          <w:sz w:val="24"/>
-          <w:szCs w:val="24"/>
-        </w:rPr>
-      </w:pPr>
-      <w:r>
-        <w:rPr>
-          <w:rFonts w:asciiTheme="majorBidi" w:hAnsiTheme="majorBidi" w:cstheme="majorBidi"/>
-          <w:color w:val="FFFFFF" w:themeColor="background1"/>
-          <w:spacing w:val="2"/>
-          <w:sz w:val="24"/>
-          <w:szCs w:val="24"/>
-        </w:rPr>
-        <w:t xml:space="preserve"> </w:t>
-      </w:r>
-      <w:bookmarkStart w:id="13" w:name="nom_prenom_phy_4"/>
-      <w:r>
-        <w:rPr>
-          <w:rFonts w:asciiTheme="majorBidi" w:hAnsiTheme="majorBidi" w:cstheme="majorBidi"/>
-          <w:color w:val="FFFFFF" w:themeColor="background1"/>
-          <w:spacing w:val="2"/>
-          <w:sz w:val="24"/>
-          <w:szCs w:val="24"/>
-        </w:rPr>
-        <w:t>___</w:t>
-      </w:r>
-      <w:bookmarkEnd w:id="13"/>
-    </w:p>
-    <w:p>
-      <w:pPr>
-        <w:pStyle w:val="ListParagraph"/>
-        <w:autoSpaceDE w:val="0"/>
-        <w:autoSpaceDN w:val="0"/>
-        <w:adjustRightInd w:val="0"/>
-        <w:ind w:left="0"/>
-        <w:rPr>
-          <w:rFonts w:asciiTheme="majorBidi" w:hAnsiTheme="majorBidi" w:cstheme="majorBidi"/>
-          <w:color w:val="FFFFFF" w:themeColor="background1"/>
-          <w:sz w:val="24"/>
-          <w:szCs w:val="24"/>
-        </w:rPr>
-      </w:pPr>
-      <w:r>
-        <w:rPr>
-          <w:rFonts w:asciiTheme="majorBidi" w:hAnsiTheme="majorBidi" w:cstheme="majorBidi"/>
-          <w:color w:val="FFFFFF" w:themeColor="background1"/>
-          <w:spacing w:val="2"/>
-          <w:sz w:val="24"/>
-          <w:szCs w:val="24"/>
-        </w:rPr>
-        <w:t xml:space="preserve"> </w:t>
-      </w:r>
-      <w:bookmarkStart w:id="14" w:name="nom_prenom_phy_5"/>
-      <w:r>
-        <w:rPr>
-          <w:rFonts w:asciiTheme="majorBidi" w:hAnsiTheme="majorBidi" w:cstheme="majorBidi"/>
-          <w:color w:val="FFFFFF" w:themeColor="background1"/>
-          <w:spacing w:val="2"/>
-          <w:sz w:val="24"/>
-          <w:szCs w:val="24"/>
-        </w:rPr>
-        <w:t>___</w:t>
-      </w:r>
-      <w:bookmarkEnd w:id="14"/>
-    </w:p>
-    <w:p>
-      <w:pPr>
-        <w:pStyle w:val="ListParagraph"/>
-        <w:autoSpaceDE w:val="0"/>
-        <w:autoSpaceDN w:val="0"/>
-        <w:adjustRightInd w:val="0"/>
-        <w:ind w:left="0"/>
-        <w:rPr>
-          <w:rFonts w:asciiTheme="majorBidi" w:hAnsiTheme="majorBidi" w:cstheme="majorBidi"/>
-          <w:color w:val="FFFFFF" w:themeColor="background1"/>
-          <w:sz w:val="24"/>
-          <w:szCs w:val="24"/>
-        </w:rPr>
-      </w:pPr>
-      <w:r>
-        <w:rPr>
-          <w:rFonts w:asciiTheme="majorBidi" w:hAnsiTheme="majorBidi" w:cstheme="majorBidi"/>
-          <w:color w:val="FFFFFF" w:themeColor="background1"/>
-          <w:spacing w:val="2"/>
-          <w:sz w:val="24"/>
-          <w:szCs w:val="24"/>
-        </w:rPr>
-        <w:t xml:space="preserve"> </w:t>
-      </w:r>
-      <w:bookmarkStart w:id="15" w:name="nom_prenom_phy_6"/>
-      <w:r>
-        <w:rPr>
-          <w:rFonts w:asciiTheme="majorBidi" w:hAnsiTheme="majorBidi" w:cstheme="majorBidi"/>
-          <w:color w:val="FFFFFF" w:themeColor="background1"/>
-          <w:spacing w:val="2"/>
-          <w:sz w:val="24"/>
-          <w:szCs w:val="24"/>
-        </w:rPr>
-        <w:t>___</w:t>
-      </w:r>
-      <w:bookmarkEnd w:id="15"/>
-    </w:p>
-    <w:p>
-      <w:pPr>
-        <w:pStyle w:val="ListParagraph"/>
-        <w:autoSpaceDE w:val="0"/>
-        <w:autoSpaceDN w:val="0"/>
-        <w:adjustRightInd w:val="0"/>
-        <w:ind w:left="0"/>
-        <w:rPr>
-          <w:rFonts w:asciiTheme="majorBidi" w:hAnsiTheme="majorBidi" w:cstheme="majorBidi"/>
-          <w:color w:val="FFFFFF" w:themeColor="background1"/>
-          <w:sz w:val="24"/>
-          <w:szCs w:val="24"/>
-        </w:rPr>
-      </w:pPr>
-      <w:r>
-        <w:rPr>
-          <w:rFonts w:asciiTheme="majorBidi" w:hAnsiTheme="majorBidi" w:cstheme="majorBidi"/>
-          <w:color w:val="FFFFFF" w:themeColor="background1"/>
-          <w:spacing w:val="2"/>
-          <w:sz w:val="24"/>
-          <w:szCs w:val="24"/>
-        </w:rPr>
-        <w:t xml:space="preserve">   </w:t>
-      </w:r>
-      <w:bookmarkStart w:id="16" w:name="nom_prenom_phy_7"/>
-      <w:r>
-        <w:rPr>
-          <w:rFonts w:asciiTheme="majorBidi" w:hAnsiTheme="majorBidi" w:cstheme="majorBidi"/>
-          <w:color w:val="FFFFFF" w:themeColor="background1"/>
-          <w:spacing w:val="2"/>
-          <w:sz w:val="24"/>
-          <w:szCs w:val="24"/>
-        </w:rPr>
-        <w:t xml:space="preserve">       </w:t>
-      </w:r>
-      <w:r>
-        <w:rPr>
-          <w:rFonts w:asciiTheme="majorBidi" w:hAnsiTheme="majorBidi" w:cstheme="majorBidi"/>
-          <w:color w:val="FFFFFF" w:themeColor="background1"/>
-          <w:spacing w:val="2"/>
-          <w:sz w:val="24"/>
-          <w:szCs w:val="24"/>
-        </w:rPr>
-        <w:t>___</w:t>
-      </w:r>
-      <w:bookmarkEnd w:id="16"/>
-    </w:p>
-    <w:p>
-      <w:pPr>
-        <w:pStyle w:val="ListParagraph"/>
-        <w:autoSpaceDE w:val="0"/>
-        <w:autoSpaceDN w:val="0"/>
-        <w:adjustRightInd w:val="0"/>
-        <w:ind w:left="0"/>
-        <w:rPr>
-          <w:rFonts w:asciiTheme="majorBidi" w:hAnsiTheme="majorBidi" w:cstheme="majorBidi"/>
-          <w:color w:val="FFFFFF" w:themeColor="background1"/>
-          <w:sz w:val="24"/>
-          <w:szCs w:val="24"/>
-        </w:rPr>
-      </w:pPr>
-      <w:r>
-        <w:rPr>
-          <w:rFonts w:asciiTheme="majorBidi" w:hAnsiTheme="majorBidi" w:cstheme="majorBidi"/>
-          <w:color w:val="FFFFFF" w:themeColor="background1"/>
-          <w:spacing w:val="2"/>
-          <w:sz w:val="24"/>
-          <w:szCs w:val="24"/>
-        </w:rPr>
-        <w:t xml:space="preserve">   </w:t>
-      </w:r>
-      <w:bookmarkStart w:id="17" w:name="nom_prenom_phy_8"/>
-      <w:r>
-        <w:rPr>
-          <w:rFonts w:asciiTheme="majorBidi" w:hAnsiTheme="majorBidi" w:cstheme="majorBidi"/>
-          <w:color w:val="FFFFFF" w:themeColor="background1"/>
-          <w:spacing w:val="2"/>
-          <w:sz w:val="24"/>
-          <w:szCs w:val="24"/>
-        </w:rPr>
-        <w:t xml:space="preserve">       </w:t>
-      </w:r>
-      <w:r>
-        <w:rPr>
-          <w:rFonts w:asciiTheme="majorBidi" w:hAnsiTheme="majorBidi" w:cstheme="majorBidi"/>
-          <w:color w:val="FFFFFF" w:themeColor="background1"/>
-          <w:spacing w:val="2"/>
-          <w:sz w:val="24"/>
-          <w:szCs w:val="24"/>
-        </w:rPr>
-        <w:t>___</w:t>
-      </w:r>
-      <w:bookmarkEnd w:id="17"/>
-    </w:p>
-    <w:p>
-      <w:pPr>
-        <w:pStyle w:val="ListParagraph"/>
-        <w:autoSpaceDE w:val="0"/>
-        <w:autoSpaceDN w:val="0"/>
-        <w:adjustRightInd w:val="0"/>
-        <w:ind w:left="0"/>
-        <w:rPr>
-          <w:rFonts w:asciiTheme="majorBidi" w:hAnsiTheme="majorBidi" w:cstheme="majorBidi"/>
-          <w:color w:val="FFFFFF" w:themeColor="background1"/>
-          <w:sz w:val="24"/>
-          <w:szCs w:val="24"/>
-        </w:rPr>
-      </w:pPr>
-      <w:r>
-        <w:rPr>
-          <w:rFonts w:asciiTheme="majorBidi" w:hAnsiTheme="majorBidi" w:cstheme="majorBidi"/>
-          <w:color w:val="FFFFFF" w:themeColor="background1"/>
-          <w:spacing w:val="2"/>
-          <w:sz w:val="24"/>
-          <w:szCs w:val="24"/>
-        </w:rPr>
-        <w:t xml:space="preserve">   </w:t>
-      </w:r>
-      <w:bookmarkStart w:id="18" w:name="nom_prenom_phy_9"/>
-      <w:r>
-        <w:rPr>
-          <w:rFonts w:asciiTheme="majorBidi" w:hAnsiTheme="majorBidi" w:cstheme="majorBidi"/>
-          <w:color w:val="FFFFFF" w:themeColor="background1"/>
-          <w:spacing w:val="2"/>
-          <w:sz w:val="24"/>
-          <w:szCs w:val="24"/>
-        </w:rPr>
-        <w:t xml:space="preserve">       </w:t>
-      </w:r>
-      <w:r>
-        <w:rPr>
-          <w:rFonts w:asciiTheme="majorBidi" w:hAnsiTheme="majorBidi" w:cstheme="majorBidi"/>
-          <w:color w:val="FFFFFF" w:themeColor="background1"/>
-          <w:spacing w:val="2"/>
-          <w:sz w:val="24"/>
-          <w:szCs w:val="24"/>
-        </w:rPr>
-        <w:t>___</w:t>
-      </w:r>
-      <w:bookmarkEnd w:id="18"/>
-    </w:p>
-    <w:p>
-      <w:pPr>
-        <w:pStyle w:val="ListParagraph"/>
-        <w:autoSpaceDE w:val="0"/>
-        <w:autoSpaceDN w:val="0"/>
-        <w:adjustRightInd w:val="0"/>
-        <w:ind w:left="0"/>
-        <w:rPr>
-          <w:rFonts w:asciiTheme="majorBidi" w:hAnsiTheme="majorBidi" w:cstheme="majorBidi"/>
-          <w:color w:val="FFFFFF" w:themeColor="background1"/>
-          <w:sz w:val="24"/>
-          <w:szCs w:val="24"/>
-        </w:rPr>
-      </w:pPr>
-      <w:r>
-        <w:rPr>
-          <w:rFonts w:asciiTheme="majorBidi" w:hAnsiTheme="majorBidi" w:cstheme="majorBidi"/>
-          <w:color w:val="FFFFFF" w:themeColor="background1"/>
-          <w:spacing w:val="2"/>
-          <w:sz w:val="24"/>
-          <w:szCs w:val="24"/>
-        </w:rPr>
-        <w:t xml:space="preserve">   </w:t>
-      </w:r>
-      <w:bookmarkStart w:id="19" w:name="nom_prenom_phy_10"/>
-      <w:r>
-        <w:rPr>
-          <w:rFonts w:asciiTheme="majorBidi" w:hAnsiTheme="majorBidi" w:cstheme="majorBidi"/>
-          <w:color w:val="FFFFFF" w:themeColor="background1"/>
-          <w:spacing w:val="2"/>
-          <w:sz w:val="24"/>
-          <w:szCs w:val="24"/>
-        </w:rPr>
-        <w:t xml:space="preserve">       </w:t>
-      </w:r>
-      <w:r>
-        <w:rPr>
-          <w:rFonts w:asciiTheme="majorBidi" w:hAnsiTheme="majorBidi" w:cstheme="majorBidi"/>
-          <w:color w:val="FFFFFF" w:themeColor="background1"/>
-          <w:spacing w:val="2"/>
-          <w:sz w:val="24"/>
-          <w:szCs w:val="24"/>
-        </w:rPr>
-        <w:t>___</w:t>
-      </w:r>
-      <w:bookmarkEnd w:id="19"/>
-      <w:r>
-        <w:rPr>
-          <w:rFonts w:asciiTheme="majorBidi" w:hAnsiTheme="majorBidi" w:cstheme="majorBidi"/>
-          <w:color w:val="FFFFFF" w:themeColor="background1"/>
-          <w:spacing w:val="2"/>
-          <w:sz w:val="24"/>
-          <w:szCs w:val="24"/>
-        </w:rPr>
-        <w:t xml:space="preserve"> </w:t>
-      </w:r>
     </w:p>
     <w:p>
       <w:pPr>
@@ -1118,43 +802,55 @@
         <w:rPr>
           <w:rFonts w:asciiTheme="majorBidi" w:hAnsiTheme="majorBidi" w:cstheme="majorBidi"/>
           <w:color w:val="FFFFFF" w:themeColor="background1"/>
-          <w:spacing w:val="-2"/>
-          <w:sz w:val="24"/>
-          <w:szCs w:val="24"/>
-        </w:rPr>
-      </w:pPr>
-      <w:r>
-        <w:rPr>
-          <w:rFonts w:asciiTheme="majorBidi" w:hAnsiTheme="majorBidi" w:cstheme="majorBidi"/>
-          <w:color w:val="FFFFFF" w:themeColor="background1"/>
-          <w:spacing w:val="-2"/>
-          <w:sz w:val="24"/>
-          <w:szCs w:val="24"/>
-        </w:rPr>
-        <w:t xml:space="preserve">   </w:t>
-      </w:r>
-      <w:bookmarkStart w:id="20" w:name="nom_prenom_phy_11"/>
-      <w:r>
-        <w:rPr>
-          <w:rFonts w:asciiTheme="majorBidi" w:hAnsiTheme="majorBidi" w:cstheme="majorBidi"/>
-          <w:color w:val="FFFFFF" w:themeColor="background1"/>
-          <w:spacing w:val="-2"/>
-          <w:sz w:val="24"/>
-          <w:szCs w:val="24"/>
-        </w:rPr>
-        <w:t xml:space="preserve">        </w:t>
-      </w:r>
-      <w:r>
-        <w:rPr>
-          <w:rFonts w:asciiTheme="majorBidi" w:hAnsiTheme="majorBidi" w:cstheme="majorBidi"/>
-          <w:color w:val="FFFFFF" w:themeColor="background1"/>
-          <w:spacing w:val="-2"/>
+          <w:spacing w:val="2"/>
+          <w:sz w:val="24"/>
+          <w:szCs w:val="24"/>
+        </w:rPr>
+      </w:pPr>
+      <w:bookmarkStart w:id="13" w:name="nom_prenom_phy_3"/>
+      <w:r>
+        <w:rPr>
+          <w:rFonts w:asciiTheme="majorBidi" w:hAnsiTheme="majorBidi" w:cstheme="majorBidi"/>
+          <w:color w:val="FFFFFF" w:themeColor="background1"/>
+          <w:spacing w:val="2"/>
           <w:sz w:val="24"/>
           <w:szCs w:val="24"/>
         </w:rPr>
         <w:t>___</w:t>
       </w:r>
-      <w:bookmarkEnd w:id="20"/>
+      <w:bookmarkEnd w:id="13"/>
+      <w:r>
+        <w:rPr>
+          <w:rFonts w:asciiTheme="majorBidi" w:hAnsiTheme="majorBidi" w:cstheme="majorBidi"/>
+          <w:color w:val="FFFFFF" w:themeColor="background1"/>
+          <w:spacing w:val="2"/>
+          <w:sz w:val="24"/>
+          <w:szCs w:val="24"/>
+        </w:rPr>
+        <w:t xml:space="preserve">      </w:t>
+      </w:r>
+      <w:r>
+        <w:rPr>
+          <w:rFonts w:asciiTheme="majorBidi" w:hAnsiTheme="majorBidi" w:cstheme="majorBidi"/>
+          <w:color w:val="FFFFFF" w:themeColor="background1"/>
+          <w:spacing w:val="2"/>
+          <w:sz w:val="24"/>
+          <w:szCs w:val="24"/>
+        </w:rPr>
+        <w:t xml:space="preserve">  </w:t>
+      </w:r>
+      <w:bookmarkStart w:id="14" w:name="nom_prenom_phy_9"/>
+      <w:r>
+        <w:rPr>
+          <w:rFonts w:asciiTheme="majorBidi" w:hAnsiTheme="majorBidi" w:cstheme="majorBidi"/>
+          <w:color w:val="FFFFFF" w:themeColor="background1"/>
+          <w:spacing w:val="2"/>
+          <w:sz w:val="24"/>
+          <w:szCs w:val="24"/>
+        </w:rPr>
+        <w:t>___</w:t>
+      </w:r>
+      <w:bookmarkEnd w:id="14"/>
     </w:p>
     <w:p>
       <w:pPr>
@@ -1165,32 +861,158 @@
         <w:rPr>
           <w:rFonts w:asciiTheme="majorBidi" w:hAnsiTheme="majorBidi" w:cstheme="majorBidi"/>
           <w:color w:val="FFFFFF" w:themeColor="background1"/>
+          <w:spacing w:val="2"/>
+          <w:sz w:val="24"/>
+          <w:szCs w:val="24"/>
+        </w:rPr>
+      </w:pPr>
+      <w:bookmarkStart w:id="15" w:name="nom_prenom_phy_4"/>
+      <w:r>
+        <w:rPr>
+          <w:rFonts w:asciiTheme="majorBidi" w:hAnsiTheme="majorBidi" w:cstheme="majorBidi"/>
+          <w:color w:val="FFFFFF" w:themeColor="background1"/>
+          <w:spacing w:val="2"/>
+          <w:sz w:val="24"/>
+          <w:szCs w:val="24"/>
+        </w:rPr>
+        <w:t>___</w:t>
+      </w:r>
+      <w:bookmarkEnd w:id="15"/>
+      <w:r>
+        <w:rPr>
+          <w:rFonts w:asciiTheme="majorBidi" w:hAnsiTheme="majorBidi" w:cstheme="majorBidi"/>
+          <w:color w:val="FFFFFF" w:themeColor="background1"/>
+          <w:spacing w:val="2"/>
+          <w:sz w:val="24"/>
+          <w:szCs w:val="24"/>
+        </w:rPr>
+        <w:t xml:space="preserve">      </w:t>
+      </w:r>
+      <w:r>
+        <w:rPr>
+          <w:rFonts w:asciiTheme="majorBidi" w:hAnsiTheme="majorBidi" w:cstheme="majorBidi"/>
+          <w:color w:val="FFFFFF" w:themeColor="background1"/>
+          <w:spacing w:val="2"/>
+          <w:sz w:val="24"/>
+          <w:szCs w:val="24"/>
+        </w:rPr>
+        <w:t xml:space="preserve"> </w:t>
+      </w:r>
+      <w:r>
+        <w:rPr>
+          <w:rFonts w:asciiTheme="majorBidi" w:hAnsiTheme="majorBidi" w:cstheme="majorBidi"/>
+          <w:color w:val="FFFFFF" w:themeColor="background1"/>
+          <w:spacing w:val="2"/>
+          <w:sz w:val="24"/>
+          <w:szCs w:val="24"/>
+        </w:rPr>
+        <w:t xml:space="preserve"> </w:t>
+      </w:r>
+      <w:bookmarkStart w:id="16" w:name="nom_prenom_phy_10"/>
+      <w:r>
+        <w:rPr>
+          <w:rFonts w:asciiTheme="majorBidi" w:hAnsiTheme="majorBidi" w:cstheme="majorBidi"/>
+          <w:color w:val="FFFFFF" w:themeColor="background1"/>
+          <w:spacing w:val="2"/>
+          <w:sz w:val="24"/>
+          <w:szCs w:val="24"/>
+        </w:rPr>
+        <w:t>___</w:t>
+      </w:r>
+      <w:bookmarkEnd w:id="16"/>
+    </w:p>
+    <w:p>
+      <w:pPr>
+        <w:shd w:val="clear" w:color="auto" w:fill="FFFFFF"/>
+        <w:autoSpaceDE w:val="0"/>
+        <w:autoSpaceDN w:val="0"/>
+        <w:adjustRightInd w:val="0"/>
+        <w:rPr>
+          <w:rFonts w:asciiTheme="majorBidi" w:hAnsiTheme="majorBidi" w:cstheme="majorBidi"/>
+          <w:color w:val="FFFFFF" w:themeColor="background1"/>
+          <w:spacing w:val="2"/>
+          <w:sz w:val="24"/>
+          <w:szCs w:val="24"/>
+        </w:rPr>
+      </w:pPr>
+      <w:bookmarkStart w:id="17" w:name="nom_prenom_phy_5"/>
+      <w:r>
+        <w:rPr>
+          <w:rFonts w:asciiTheme="majorBidi" w:hAnsiTheme="majorBidi" w:cstheme="majorBidi"/>
+          <w:color w:val="FFFFFF" w:themeColor="background1"/>
+          <w:spacing w:val="2"/>
+          <w:sz w:val="24"/>
+          <w:szCs w:val="24"/>
+        </w:rPr>
+        <w:t>___</w:t>
+      </w:r>
+      <w:bookmarkEnd w:id="17"/>
+      <w:r>
+        <w:rPr>
+          <w:rFonts w:asciiTheme="majorBidi" w:hAnsiTheme="majorBidi" w:cstheme="majorBidi"/>
+          <w:color w:val="FFFFFF" w:themeColor="background1"/>
+          <w:spacing w:val="2"/>
+          <w:sz w:val="24"/>
+          <w:szCs w:val="24"/>
+        </w:rPr>
+        <w:t xml:space="preserve">     </w:t>
+      </w:r>
+      <w:r>
+        <w:rPr>
+          <w:rFonts w:asciiTheme="majorBidi" w:hAnsiTheme="majorBidi" w:cstheme="majorBidi"/>
+          <w:color w:val="FFFFFF" w:themeColor="background1"/>
+          <w:spacing w:val="2"/>
+          <w:sz w:val="24"/>
+          <w:szCs w:val="24"/>
+        </w:rPr>
+        <w:t xml:space="preserve">  </w:t>
+      </w:r>
+      <w:r>
+        <w:rPr>
+          <w:rFonts w:asciiTheme="majorBidi" w:hAnsiTheme="majorBidi" w:cstheme="majorBidi"/>
+          <w:color w:val="FFFFFF" w:themeColor="background1"/>
+          <w:spacing w:val="2"/>
+          <w:sz w:val="24"/>
+          <w:szCs w:val="24"/>
+        </w:rPr>
+        <w:t xml:space="preserve"> </w:t>
+      </w:r>
+      <w:bookmarkStart w:id="18" w:name="nom_prenom_phy_11"/>
+      <w:r>
+        <w:rPr>
+          <w:rFonts w:asciiTheme="majorBidi" w:hAnsiTheme="majorBidi" w:cstheme="majorBidi"/>
+          <w:color w:val="FFFFFF" w:themeColor="background1"/>
+          <w:spacing w:val="2"/>
+          <w:sz w:val="24"/>
+          <w:szCs w:val="24"/>
+        </w:rPr>
+        <w:t>___</w:t>
+      </w:r>
+      <w:bookmarkEnd w:id="18"/>
+    </w:p>
+    <w:p>
+      <w:pPr>
+        <w:shd w:val="clear" w:color="auto" w:fill="FFFFFF"/>
+        <w:autoSpaceDE w:val="0"/>
+        <w:autoSpaceDN w:val="0"/>
+        <w:adjustRightInd w:val="0"/>
+        <w:rPr>
+          <w:rStyle w:val="normaltextrun"/>
+          <w:rFonts w:asciiTheme="majorBidi" w:hAnsiTheme="majorBidi" w:cstheme="majorBidi"/>
+          <w:color w:val="FFFFFF" w:themeColor="background1"/>
           <w:spacing w:val="-2"/>
           <w:sz w:val="24"/>
           <w:szCs w:val="24"/>
         </w:rPr>
-      </w:pPr>
-      <w:r>
-        <w:rPr>
-          <w:rFonts w:asciiTheme="majorBidi" w:hAnsiTheme="majorBidi" w:cstheme="majorBidi"/>
-          <w:color w:val="FFFFFF" w:themeColor="background1"/>
-          <w:spacing w:val="2"/>
-          <w:sz w:val="24"/>
-          <w:szCs w:val="24"/>
-        </w:rPr>
-        <w:t xml:space="preserve">   </w:t>
-      </w:r>
-      <w:bookmarkStart w:id="21" w:name="nom_prenom_phy_12"/>
-      <w:r>
-        <w:rPr>
-          <w:rFonts w:asciiTheme="majorBidi" w:hAnsiTheme="majorBidi" w:cstheme="majorBidi"/>
-          <w:color w:val="FFFFFF" w:themeColor="background1"/>
-          <w:spacing w:val="2"/>
-          <w:sz w:val="24"/>
-          <w:szCs w:val="24"/>
-        </w:rPr>
-        <w:t xml:space="preserve">       </w:t>
-      </w:r>
+        <w:sectPr>
+          <w:type w:val="continuous"/>
+          <w:pgSz w:w="11906" w:h="16838"/>
+          <w:pgMar w:top="1417" w:right="1417" w:bottom="1417" w:left="1417" w:header="708" w:footer="708" w:gutter="0"/>
+          <w:cols w:space="708"/>
+          <w:docGrid w:linePitch="360"/>
+        </w:sectPr>
+      </w:pPr>
+      <w:bookmarkStart w:id="19" w:name="nom_prenom_phy_6"/>
       <w:r>
         <w:rPr>
           <w:rFonts w:asciiTheme="majorBidi" w:hAnsiTheme="majorBidi" w:cstheme="majorBidi"/>
@@ -1201,7 +1023,139 @@
         </w:rPr>
         <w:t>___</w:t>
       </w:r>
-      <w:bookmarkEnd w:id="21"/>
+      <w:bookmarkEnd w:id="19"/>
+      <w:r>
+        <w:rPr>
+          <w:rFonts w:asciiTheme="majorBidi" w:hAnsiTheme="majorBidi" w:cstheme="majorBidi"/>
+          <w:color w:val="FFFFFF" w:themeColor="background1"/>
+          <w:spacing w:val="2"/>
+          <w:sz w:val="24"/>
+          <w:szCs w:val="24"/>
+        </w:rPr>
+        <w:t xml:space="preserve">     </w:t>
+      </w:r>
+      <w:r>
+        <w:rPr>
+          <w:rFonts w:asciiTheme="majorBidi" w:hAnsiTheme="majorBidi" w:cstheme="majorBidi"/>
+          <w:color w:val="FFFFFF" w:themeColor="background1"/>
+          <w:spacing w:val="2"/>
+          <w:sz w:val="24"/>
+          <w:szCs w:val="24"/>
+        </w:rPr>
+        <w:t xml:space="preserve">  </w:t>
+      </w:r>
+      <w:r>
+        <w:rPr>
+          <w:rFonts w:asciiTheme="majorBidi" w:hAnsiTheme="majorBidi" w:cstheme="majorBidi"/>
+          <w:color w:val="FFFFFF" w:themeColor="background1"/>
+          <w:spacing w:val="2"/>
+          <w:sz w:val="24"/>
+          <w:szCs w:val="24"/>
+        </w:rPr>
+        <w:t xml:space="preserve"> </w:t>
+      </w:r>
+      <w:bookmarkStart w:id="20" w:name="nom_prenom_phy_12"/>
+      <w:r>
+        <w:rPr>
+          <w:rFonts w:asciiTheme="majorBidi" w:hAnsiTheme="majorBidi" w:cstheme="majorBidi"/>
+          <w:color w:val="FFFFFF" w:themeColor="background1"/>
+          <w:spacing w:val="2"/>
+          <w:sz w:val="24"/>
+          <w:szCs w:val="24"/>
+        </w:rPr>
+        <w:t>___</w:t>
+      </w:r>
+      <w:bookmarkEnd w:id="20"/>
+      <w:r>
+        <w:rPr>
+          <w:rFonts w:asciiTheme="majorBidi" w:hAnsiTheme="majorBidi" w:cstheme="majorBidi"/>
+          <w:color w:val="FFFFFF" w:themeColor="background1"/>
+          <w:spacing w:val="2"/>
+          <w:sz w:val="24"/>
+          <w:szCs w:val="24"/>
+        </w:rPr>
+        <w:t xml:space="preserve">    </w:t>
+      </w:r>
+      <w:r>
+        <w:rPr>
+          <w:rFonts w:asciiTheme="majorBidi" w:hAnsiTheme="majorBidi" w:cstheme="majorBidi"/>
+          <w:color w:val="FFFFFF" w:themeColor="background1"/>
+          <w:spacing w:val="2"/>
+          <w:sz w:val="24"/>
+          <w:szCs w:val="24"/>
+        </w:rPr>
+        <w:t xml:space="preserve">  </w:t>
+      </w:r>
+      <w:r>
+        <w:rPr>
+          <w:rFonts w:asciiTheme="majorBidi" w:hAnsiTheme="majorBidi" w:cstheme="majorBidi"/>
+          <w:color w:val="FFFFFF" w:themeColor="background1"/>
+          <w:spacing w:val="2"/>
+          <w:sz w:val="24"/>
+          <w:szCs w:val="24"/>
+        </w:rPr>
+        <w:t xml:space="preserve">           </w:t>
+      </w:r>
+      <w:r>
+        <w:rPr>
+          <w:rFonts w:asciiTheme="majorBidi" w:hAnsiTheme="majorBidi" w:cstheme="majorBidi"/>
+          <w:color w:val="FFFFFF" w:themeColor="background1"/>
+          <w:spacing w:val="2"/>
+          <w:sz w:val="24"/>
+          <w:szCs w:val="24"/>
+        </w:rPr>
+        <w:t xml:space="preserve"> </w:t>
+      </w:r>
+      <w:r>
+        <w:rPr>
+          <w:rFonts w:asciiTheme="majorBidi" w:hAnsiTheme="majorBidi" w:cstheme="majorBidi"/>
+          <w:color w:val="FFFFFF" w:themeColor="background1"/>
+          <w:spacing w:val="2"/>
+          <w:sz w:val="24"/>
+          <w:szCs w:val="24"/>
+        </w:rPr>
+        <w:t xml:space="preserve">    </w:t>
+      </w:r>
+      <w:r>
+        <w:rPr>
+          <w:rFonts w:asciiTheme="majorBidi" w:hAnsiTheme="majorBidi" w:cstheme="majorBidi"/>
+          <w:color w:val="FFFFFF" w:themeColor="background1"/>
+          <w:spacing w:val="2"/>
+          <w:sz w:val="24"/>
+          <w:szCs w:val="24"/>
+        </w:rPr>
+        <w:t xml:space="preserve">  </w:t>
+      </w:r>
+      <w:r>
+        <w:rPr>
+          <w:rFonts w:asciiTheme="majorBidi" w:hAnsiTheme="majorBidi" w:cstheme="majorBidi"/>
+          <w:color w:val="FFFFFF" w:themeColor="background1"/>
+          <w:spacing w:val="2"/>
+          <w:sz w:val="24"/>
+          <w:szCs w:val="24"/>
+        </w:rPr>
+        <w:t xml:space="preserve">    </w:t>
+      </w:r>
+      <w:r>
+        <w:rPr>
+          <w:rFonts w:asciiTheme="majorBidi" w:hAnsiTheme="majorBidi" w:cstheme="majorBidi"/>
+          <w:color w:val="FFFFFF" w:themeColor="background1"/>
+          <w:spacing w:val="2"/>
+          <w:sz w:val="24"/>
+          <w:szCs w:val="24"/>
+        </w:rPr>
+        <w:t xml:space="preserve"> </w:t>
+      </w:r>
+      <w:r>
+        <w:rPr>
+          <w:rFonts w:asciiTheme="majorBidi" w:hAnsiTheme="majorBidi" w:cstheme="majorBidi"/>
+          <w:color w:val="FFFFFF" w:themeColor="background1"/>
+          <w:spacing w:val="2"/>
+          <w:sz w:val="24"/>
+          <w:szCs w:val="24"/>
+        </w:rPr>
+        <w:t xml:space="preserve">    </w:t>
+      </w:r>
     </w:p>
     <w:p>
       <w:pPr>
@@ -1216,7 +1170,7 @@
           <w:type w:val="continuous"/>
           <w:pgSz w:w="11906" w:h="16838"/>
           <w:pgMar w:top="1417" w:right="1417" w:bottom="1417" w:left="1417" w:header="708" w:footer="708" w:gutter="0"/>
-          <w:cols w:num="2" w:space="708"/>
+          <w:cols w:space="708"/>
           <w:docGrid w:linePitch="360"/>
         </w:sectPr>
       </w:pPr>
@@ -1228,9 +1182,39 @@
         <w:jc w:val="both"/>
         <w:textAlignment w:val="baseline"/>
         <w:rPr>
-          <w:rStyle w:val="normaltextrun"/>
-        </w:rPr>
-      </w:pPr>
+          <w:rFonts w:ascii="Segoe UI" w:hAnsi="Segoe UI" w:cs="Segoe UI"/>
+          <w:sz w:val="18"/>
+          <w:szCs w:val="18"/>
+        </w:rPr>
+      </w:pPr>
+      <w:r>
+        <w:rPr>
+          <w:sz w:val="20"/>
+          <w:szCs w:val="20"/>
+        </w:rPr>
+        <w:br/>
+      </w:r>
+      <w:bookmarkStart w:id="21" w:name="cacher_cacher_2"/>
+      <w:r>
+        <w:rPr>
+          <w:rStyle w:val="normaltextrun"/>
+        </w:rPr>
+        <w:t>Autre(s) personne(s) </w:t>
+      </w:r>
+      <w:r>
+        <w:rPr>
+          <w:rStyle w:val="normaltextrun"/>
+          <w:color w:val="000000"/>
+        </w:rPr>
+        <w:t>présente(s) ou représentée(s) :</w:t>
+      </w:r>
+      <w:r>
+        <w:rPr>
+          <w:rStyle w:val="eop"/>
+        </w:rPr>
+        <w:t> </w:t>
+      </w:r>
+      <w:bookmarkEnd w:id="21"/>
     </w:p>
     <w:p>
       <w:pPr>
@@ -1246,38 +1230,280 @@
       </w:pPr>
       <w:r>
         <w:rPr>
-          <w:rStyle w:val="scxw145711103"/>
+          <w:rStyle w:val="eop"/>
         </w:rPr>
         <w:t> </w:t>
       </w:r>
-      <w:r>
-        <w:rPr>
-          <w:sz w:val="20"/>
-          <w:szCs w:val="20"/>
-        </w:rPr>
-        <w:br/>
-      </w:r>
-      <w:bookmarkStart w:id="22" w:name="cacher_cacher_2"/>
-      <w:r>
-        <w:rPr>
-          <w:rStyle w:val="normaltextrun"/>
-        </w:rPr>
-        <w:t>Autre(s) personne(s) </w:t>
-      </w:r>
-      <w:r>
-        <w:rPr>
-          <w:rStyle w:val="normaltextrun"/>
+    </w:p>
+    <w:p>
+      <w:pPr>
+        <w:autoSpaceDE w:val="0"/>
+        <w:autoSpaceDN w:val="0"/>
+        <w:adjustRightInd w:val="0"/>
+        <w:jc w:val="both"/>
+        <w:rPr>
+          <w:rFonts w:asciiTheme="majorBidi" w:hAnsiTheme="majorBidi" w:cstheme="majorBidi"/>
+          <w:color w:val="FFFFFF" w:themeColor="background1"/>
+          <w:spacing w:val="2"/>
+          <w:sz w:val="24"/>
+          <w:szCs w:val="24"/>
+        </w:rPr>
+      </w:pPr>
+      <w:bookmarkStart w:id="22" w:name="n_p_aa_1"/>
+      <w:bookmarkStart w:id="23" w:name="cacher_cacher_3"/>
+      <w:r>
+        <w:rPr>
+          <w:rFonts w:asciiTheme="majorBidi" w:hAnsiTheme="majorBidi" w:cstheme="majorBidi"/>
+          <w:color w:val="FFFFFF" w:themeColor="background1"/>
+          <w:spacing w:val="2"/>
+          <w:sz w:val="24"/>
+          <w:szCs w:val="24"/>
+        </w:rPr>
+        <w:t xml:space="preserve">___ </w:t>
+      </w:r>
+      <w:bookmarkEnd w:id="22"/>
+      <w:r>
+        <w:rPr>
+          <w:rFonts w:asciiTheme="majorBidi" w:hAnsiTheme="majorBidi" w:cstheme="majorBidi"/>
+          <w:color w:val="FFFFFF" w:themeColor="background1"/>
+          <w:spacing w:val="2"/>
+          <w:sz w:val="24"/>
+          <w:szCs w:val="24"/>
+        </w:rPr>
+        <w:t xml:space="preserve">        </w:t>
+      </w:r>
+      <w:bookmarkStart w:id="24" w:name="ques_aa_1"/>
+      <w:r>
+        <w:rPr>
+          <w:rFonts w:asciiTheme="majorBidi" w:hAnsiTheme="majorBidi" w:cstheme="majorBidi"/>
+          <w:color w:val="FFFFFF" w:themeColor="background1"/>
+          <w:spacing w:val="2"/>
+          <w:sz w:val="24"/>
+          <w:szCs w:val="24"/>
+        </w:rPr>
+        <w:t>___</w:t>
+      </w:r>
+      <w:bookmarkEnd w:id="23"/>
+      <w:bookmarkEnd w:id="24"/>
+    </w:p>
+    <w:p>
+      <w:pPr>
+        <w:autoSpaceDE w:val="0"/>
+        <w:autoSpaceDN w:val="0"/>
+        <w:adjustRightInd w:val="0"/>
+        <w:jc w:val="both"/>
+        <w:rPr>
+          <w:rFonts w:asciiTheme="majorBidi" w:hAnsiTheme="majorBidi" w:cstheme="majorBidi"/>
+          <w:color w:val="FFFFFF" w:themeColor="background1"/>
+          <w:spacing w:val="2"/>
+          <w:sz w:val="24"/>
+          <w:szCs w:val="24"/>
+        </w:rPr>
+      </w:pPr>
+      <w:bookmarkStart w:id="25" w:name="n_p_aa_2"/>
+      <w:bookmarkStart w:id="26" w:name="cacher_cacher_4"/>
+      <w:r>
+        <w:rPr>
+          <w:rFonts w:asciiTheme="majorBidi" w:hAnsiTheme="majorBidi" w:cstheme="majorBidi"/>
+          <w:color w:val="FFFFFF" w:themeColor="background1"/>
+          <w:spacing w:val="2"/>
+          <w:sz w:val="24"/>
+          <w:szCs w:val="24"/>
+        </w:rPr>
+        <w:t xml:space="preserve">___ </w:t>
+      </w:r>
+      <w:bookmarkEnd w:id="25"/>
+      <w:r>
+        <w:rPr>
+          <w:rFonts w:asciiTheme="majorBidi" w:hAnsiTheme="majorBidi" w:cstheme="majorBidi"/>
+          <w:color w:val="FFFFFF" w:themeColor="background1"/>
+          <w:spacing w:val="2"/>
+          <w:sz w:val="24"/>
+          <w:szCs w:val="24"/>
+        </w:rPr>
+        <w:t xml:space="preserve">        </w:t>
+      </w:r>
+      <w:bookmarkStart w:id="27" w:name="ques_aa_2"/>
+      <w:r>
+        <w:rPr>
+          <w:rFonts w:asciiTheme="majorBidi" w:hAnsiTheme="majorBidi" w:cstheme="majorBidi"/>
+          <w:color w:val="FFFFFF" w:themeColor="background1"/>
+          <w:spacing w:val="2"/>
+          <w:sz w:val="24"/>
+          <w:szCs w:val="24"/>
+        </w:rPr>
+        <w:t>___</w:t>
+      </w:r>
+      <w:bookmarkEnd w:id="27"/>
+    </w:p>
+    <w:p>
+      <w:pPr>
+        <w:autoSpaceDE w:val="0"/>
+        <w:autoSpaceDN w:val="0"/>
+        <w:adjustRightInd w:val="0"/>
+        <w:jc w:val="both"/>
+        <w:rPr>
+          <w:rFonts w:asciiTheme="majorBidi" w:hAnsiTheme="majorBidi" w:cstheme="majorBidi"/>
+          <w:color w:val="FFFFFF" w:themeColor="background1"/>
+          <w:spacing w:val="2"/>
+          <w:sz w:val="24"/>
+          <w:szCs w:val="24"/>
+        </w:rPr>
+      </w:pPr>
+      <w:bookmarkStart w:id="28" w:name="n_p_aa_3"/>
+      <w:bookmarkStart w:id="29" w:name="cacher_cacher_5"/>
+      <w:bookmarkEnd w:id="26"/>
+      <w:r>
+        <w:rPr>
+          <w:rFonts w:asciiTheme="majorBidi" w:hAnsiTheme="majorBidi" w:cstheme="majorBidi"/>
+          <w:color w:val="FFFFFF" w:themeColor="background1"/>
+          <w:spacing w:val="2"/>
+          <w:sz w:val="24"/>
+          <w:szCs w:val="24"/>
+        </w:rPr>
+        <w:t>___</w:t>
+      </w:r>
+      <w:bookmarkEnd w:id="28"/>
+      <w:r>
+        <w:rPr>
+          <w:rFonts w:asciiTheme="majorBidi" w:hAnsiTheme="majorBidi" w:cstheme="majorBidi"/>
+          <w:color w:val="FFFFFF" w:themeColor="background1"/>
+          <w:spacing w:val="2"/>
+          <w:sz w:val="24"/>
+          <w:szCs w:val="24"/>
+        </w:rPr>
+        <w:t xml:space="preserve">         </w:t>
+      </w:r>
+      <w:bookmarkStart w:id="30" w:name="ques_aa_3"/>
+      <w:r>
+        <w:rPr>
+          <w:rFonts w:asciiTheme="majorBidi" w:hAnsiTheme="majorBidi" w:cstheme="majorBidi"/>
+          <w:color w:val="FFFFFF" w:themeColor="background1"/>
+          <w:spacing w:val="2"/>
+          <w:sz w:val="24"/>
+          <w:szCs w:val="24"/>
+        </w:rPr>
+        <w:t>___</w:t>
+      </w:r>
+      <w:bookmarkEnd w:id="30"/>
+    </w:p>
+    <w:p>
+      <w:pPr>
+        <w:autoSpaceDE w:val="0"/>
+        <w:autoSpaceDN w:val="0"/>
+        <w:adjustRightInd w:val="0"/>
+        <w:jc w:val="both"/>
+        <w:rPr>
+          <w:rFonts w:asciiTheme="majorBidi" w:hAnsiTheme="majorBidi" w:cstheme="majorBidi"/>
+          <w:color w:val="FFFFFF" w:themeColor="background1"/>
+          <w:spacing w:val="2"/>
+          <w:sz w:val="24"/>
+          <w:szCs w:val="24"/>
+        </w:rPr>
+      </w:pPr>
+      <w:bookmarkStart w:id="31" w:name="n_p_aa_4"/>
+      <w:bookmarkStart w:id="32" w:name="cacher_cacher_6"/>
+      <w:bookmarkEnd w:id="29"/>
+      <w:r>
+        <w:rPr>
+          <w:rFonts w:asciiTheme="majorBidi" w:hAnsiTheme="majorBidi" w:cstheme="majorBidi"/>
+          <w:color w:val="FFFFFF" w:themeColor="background1"/>
+          <w:spacing w:val="2"/>
+          <w:sz w:val="24"/>
+          <w:szCs w:val="24"/>
+        </w:rPr>
+        <w:t>___</w:t>
+      </w:r>
+      <w:bookmarkEnd w:id="31"/>
+      <w:r>
+        <w:rPr>
+          <w:rFonts w:asciiTheme="majorBidi" w:hAnsiTheme="majorBidi" w:cstheme="majorBidi"/>
+          <w:color w:val="FFFFFF" w:themeColor="background1"/>
+          <w:spacing w:val="2"/>
+          <w:sz w:val="24"/>
+          <w:szCs w:val="24"/>
+        </w:rPr>
+        <w:t xml:space="preserve">         </w:t>
+      </w:r>
+      <w:bookmarkStart w:id="33" w:name="ques_aa_4"/>
+      <w:r>
+        <w:rPr>
+          <w:rFonts w:asciiTheme="majorBidi" w:hAnsiTheme="majorBidi" w:cstheme="majorBidi"/>
+          <w:color w:val="FFFFFF" w:themeColor="background1"/>
+          <w:spacing w:val="2"/>
+          <w:sz w:val="24"/>
+          <w:szCs w:val="24"/>
+        </w:rPr>
+        <w:t>___</w:t>
+      </w:r>
+      <w:bookmarkEnd w:id="32"/>
+      <w:bookmarkEnd w:id="33"/>
+    </w:p>
+    <w:p>
+      <w:pPr>
+        <w:autoSpaceDE w:val="0"/>
+        <w:autoSpaceDN w:val="0"/>
+        <w:adjustRightInd w:val="0"/>
+        <w:jc w:val="both"/>
+        <w:rPr>
+          <w:rFonts w:asciiTheme="majorBidi" w:hAnsiTheme="majorBidi" w:cstheme="majorBidi"/>
+          <w:color w:val="000000" w:themeColor="text1"/>
+          <w:spacing w:val="2"/>
+          <w:sz w:val="24"/>
+          <w:szCs w:val="24"/>
+        </w:rPr>
+      </w:pPr>
+      <w:bookmarkStart w:id="34" w:name="n_p_aa_5"/>
+      <w:bookmarkStart w:id="35" w:name="cacher_cacher_7"/>
+      <w:r>
+        <w:rPr>
+          <w:rFonts w:asciiTheme="majorBidi" w:hAnsiTheme="majorBidi" w:cstheme="majorBidi"/>
+          <w:color w:val="FFFFFF" w:themeColor="background1"/>
+          <w:spacing w:val="2"/>
+          <w:sz w:val="24"/>
+          <w:szCs w:val="24"/>
+        </w:rPr>
+        <w:t>___</w:t>
+      </w:r>
+      <w:bookmarkEnd w:id="34"/>
+      <w:r>
+        <w:rPr>
+          <w:rFonts w:asciiTheme="majorBidi" w:hAnsiTheme="majorBidi" w:cstheme="majorBidi"/>
+          <w:color w:val="FFFFFF" w:themeColor="background1"/>
+          <w:spacing w:val="2"/>
+          <w:sz w:val="24"/>
+          <w:szCs w:val="24"/>
+        </w:rPr>
+        <w:t xml:space="preserve">         </w:t>
+      </w:r>
+      <w:bookmarkStart w:id="36" w:name="ques_aa_5"/>
+      <w:r>
+        <w:rPr>
+          <w:rFonts w:asciiTheme="majorBidi" w:hAnsiTheme="majorBidi" w:cstheme="majorBidi"/>
+          <w:color w:val="FFFFFF" w:themeColor="background1"/>
+          <w:spacing w:val="2"/>
+          <w:sz w:val="24"/>
+          <w:szCs w:val="24"/>
+        </w:rPr>
+        <w:t>___</w:t>
+      </w:r>
+      <w:bookmarkEnd w:id="35"/>
+      <w:bookmarkEnd w:id="36"/>
+    </w:p>
+    <w:p>
+      <w:pPr>
+        <w:autoSpaceDE w:val="0"/>
+        <w:autoSpaceDN w:val="0"/>
+        <w:adjustRightInd w:val="0"/>
+        <w:jc w:val="both"/>
+        <w:rPr>
+          <w:rFonts w:asciiTheme="majorBidi" w:hAnsiTheme="majorBidi" w:cstheme="majorBidi"/>
           <w:color w:val="000000"/>
-        </w:rPr>
-        <w:t>présente(s) ou représentée(s) :</w:t>
-      </w:r>
-      <w:r>
-        <w:rPr>
-          <w:rStyle w:val="eop"/>
-        </w:rPr>
-        <w:t> </w:t>
-      </w:r>
-      <w:bookmarkEnd w:id="22"/>
+          <w:spacing w:val="2"/>
+          <w:sz w:val="24"/>
+          <w:szCs w:val="24"/>
+        </w:rPr>
+      </w:pPr>
     </w:p>
     <w:p>
       <w:pPr>
@@ -1295,328 +1521,8 @@
         <w:rPr>
           <w:rStyle w:val="eop"/>
         </w:rPr>
-        <w:t> </w:t>
-      </w:r>
-    </w:p>
-    <w:p>
-      <w:pPr>
-        <w:autoSpaceDE w:val="0"/>
-        <w:autoSpaceDN w:val="0"/>
-        <w:adjustRightInd w:val="0"/>
-        <w:jc w:val="both"/>
-        <w:rPr>
-          <w:rFonts w:asciiTheme="majorBidi" w:hAnsiTheme="majorBidi" w:cstheme="majorBidi"/>
-          <w:color w:val="FFFFFF" w:themeColor="background1"/>
-          <w:spacing w:val="2"/>
-          <w:sz w:val="24"/>
-          <w:szCs w:val="24"/>
-        </w:rPr>
-      </w:pPr>
-      <w:bookmarkStart w:id="23" w:name="cacher_cacher_3"/>
-      <w:bookmarkStart w:id="24" w:name="n_p_aa_1"/>
-      <w:r>
-        <w:rPr>
-          <w:rFonts w:asciiTheme="majorBidi" w:hAnsiTheme="majorBidi" w:cstheme="majorBidi"/>
-          <w:color w:val="FFFFFF" w:themeColor="background1"/>
-          <w:spacing w:val="2"/>
-          <w:sz w:val="24"/>
-          <w:szCs w:val="24"/>
-        </w:rPr>
-        <w:t xml:space="preserve">___ </w:t>
-      </w:r>
-      <w:bookmarkEnd w:id="24"/>
-      <w:r>
-        <w:rPr>
-          <w:rFonts w:asciiTheme="majorBidi" w:hAnsiTheme="majorBidi" w:cstheme="majorBidi"/>
-          <w:color w:val="FFFFFF" w:themeColor="background1"/>
-          <w:spacing w:val="2"/>
-          <w:sz w:val="24"/>
-          <w:szCs w:val="24"/>
-        </w:rPr>
-        <w:t xml:space="preserve">                 </w:t>
-      </w:r>
-      <w:r>
-        <w:rPr>
-          <w:rFonts w:asciiTheme="majorBidi" w:hAnsiTheme="majorBidi" w:cstheme="majorBidi"/>
-          <w:color w:val="FFFFFF" w:themeColor="background1"/>
-          <w:spacing w:val="2"/>
-          <w:sz w:val="24"/>
-          <w:szCs w:val="24"/>
-        </w:rPr>
-        <w:t xml:space="preserve">                                       </w:t>
-      </w:r>
-      <w:bookmarkStart w:id="25" w:name="ques_aa_1"/>
-      <w:r>
-        <w:rPr>
-          <w:rFonts w:asciiTheme="majorBidi" w:hAnsiTheme="majorBidi" w:cstheme="majorBidi"/>
-          <w:color w:val="FFFFFF" w:themeColor="background1"/>
-          <w:spacing w:val="2"/>
-          <w:sz w:val="24"/>
-          <w:szCs w:val="24"/>
-        </w:rPr>
-        <w:t>___</w:t>
-      </w:r>
-      <w:bookmarkEnd w:id="23"/>
-      <w:bookmarkEnd w:id="25"/>
-    </w:p>
-    <w:p>
-      <w:pPr>
-        <w:autoSpaceDE w:val="0"/>
-        <w:autoSpaceDN w:val="0"/>
-        <w:adjustRightInd w:val="0"/>
-        <w:jc w:val="both"/>
-        <w:rPr>
-          <w:rFonts w:asciiTheme="majorBidi" w:hAnsiTheme="majorBidi" w:cstheme="majorBidi"/>
-          <w:color w:val="FFFFFF" w:themeColor="background1"/>
-          <w:spacing w:val="2"/>
-          <w:sz w:val="24"/>
-          <w:szCs w:val="24"/>
-        </w:rPr>
-      </w:pPr>
-      <w:bookmarkStart w:id="26" w:name="cacher_cacher_4"/>
-      <w:bookmarkStart w:id="27" w:name="n_p_aa_2"/>
-      <w:r>
-        <w:rPr>
-          <w:rFonts w:asciiTheme="majorBidi" w:hAnsiTheme="majorBidi" w:cstheme="majorBidi"/>
-          <w:color w:val="FFFFFF" w:themeColor="background1"/>
-          <w:spacing w:val="2"/>
-          <w:sz w:val="24"/>
-          <w:szCs w:val="24"/>
-        </w:rPr>
-        <w:t xml:space="preserve">___ </w:t>
-      </w:r>
-      <w:bookmarkEnd w:id="27"/>
-      <w:r>
-        <w:rPr>
-          <w:rFonts w:asciiTheme="majorBidi" w:hAnsiTheme="majorBidi" w:cstheme="majorBidi"/>
-          <w:color w:val="FFFFFF" w:themeColor="background1"/>
-          <w:spacing w:val="2"/>
-          <w:sz w:val="24"/>
-          <w:szCs w:val="24"/>
-        </w:rPr>
-        <w:t xml:space="preserve">                </w:t>
-      </w:r>
-      <w:r>
-        <w:rPr>
-          <w:rFonts w:asciiTheme="majorBidi" w:hAnsiTheme="majorBidi" w:cstheme="majorBidi"/>
-          <w:color w:val="FFFFFF" w:themeColor="background1"/>
-          <w:spacing w:val="2"/>
-          <w:sz w:val="24"/>
-          <w:szCs w:val="24"/>
-        </w:rPr>
-        <w:t xml:space="preserve">                                        </w:t>
-      </w:r>
-      <w:bookmarkStart w:id="28" w:name="ques_aa_2"/>
-      <w:r>
-        <w:rPr>
-          <w:rFonts w:asciiTheme="majorBidi" w:hAnsiTheme="majorBidi" w:cstheme="majorBidi"/>
-          <w:color w:val="FFFFFF" w:themeColor="background1"/>
-          <w:spacing w:val="2"/>
-          <w:sz w:val="24"/>
-          <w:szCs w:val="24"/>
-        </w:rPr>
-        <w:t>___</w:t>
-      </w:r>
-      <w:bookmarkEnd w:id="28"/>
-    </w:p>
-    <w:p>
-      <w:pPr>
-        <w:autoSpaceDE w:val="0"/>
-        <w:autoSpaceDN w:val="0"/>
-        <w:adjustRightInd w:val="0"/>
-        <w:jc w:val="both"/>
-        <w:rPr>
-          <w:rFonts w:asciiTheme="majorBidi" w:hAnsiTheme="majorBidi" w:cstheme="majorBidi"/>
-          <w:color w:val="FFFFFF" w:themeColor="background1"/>
-          <w:spacing w:val="2"/>
-          <w:sz w:val="24"/>
-          <w:szCs w:val="24"/>
-        </w:rPr>
-      </w:pPr>
-      <w:bookmarkStart w:id="29" w:name="cacher_cacher_5"/>
-      <w:bookmarkStart w:id="30" w:name="n_p_aa_3"/>
-      <w:bookmarkEnd w:id="26"/>
-      <w:r>
-        <w:rPr>
-          <w:rFonts w:asciiTheme="majorBidi" w:hAnsiTheme="majorBidi" w:cstheme="majorBidi"/>
-          <w:color w:val="FFFFFF" w:themeColor="background1"/>
-          <w:spacing w:val="2"/>
-          <w:sz w:val="24"/>
-          <w:szCs w:val="24"/>
-        </w:rPr>
-        <w:t>___</w:t>
-      </w:r>
-      <w:bookmarkEnd w:id="30"/>
-      <w:r>
-        <w:rPr>
-          <w:rFonts w:asciiTheme="majorBidi" w:hAnsiTheme="majorBidi" w:cstheme="majorBidi"/>
-          <w:color w:val="FFFFFF" w:themeColor="background1"/>
-          <w:spacing w:val="2"/>
-          <w:sz w:val="24"/>
-          <w:szCs w:val="24"/>
-        </w:rPr>
-        <w:t xml:space="preserve">                  </w:t>
-      </w:r>
-      <w:r>
-        <w:rPr>
-          <w:rFonts w:asciiTheme="majorBidi" w:hAnsiTheme="majorBidi" w:cstheme="majorBidi"/>
-          <w:color w:val="FFFFFF" w:themeColor="background1"/>
-          <w:spacing w:val="2"/>
-          <w:sz w:val="24"/>
-          <w:szCs w:val="24"/>
-        </w:rPr>
-        <w:t xml:space="preserve">                                       </w:t>
-      </w:r>
-      <w:bookmarkStart w:id="31" w:name="ques_aa_3"/>
-      <w:r>
-        <w:rPr>
-          <w:rFonts w:asciiTheme="majorBidi" w:hAnsiTheme="majorBidi" w:cstheme="majorBidi"/>
-          <w:color w:val="FFFFFF" w:themeColor="background1"/>
-          <w:spacing w:val="2"/>
-          <w:sz w:val="24"/>
-          <w:szCs w:val="24"/>
-        </w:rPr>
-        <w:t>___</w:t>
-      </w:r>
-      <w:bookmarkEnd w:id="31"/>
-    </w:p>
-    <w:p>
-      <w:pPr>
-        <w:autoSpaceDE w:val="0"/>
-        <w:autoSpaceDN w:val="0"/>
-        <w:adjustRightInd w:val="0"/>
-        <w:jc w:val="both"/>
-        <w:rPr>
-          <w:rFonts w:asciiTheme="majorBidi" w:hAnsiTheme="majorBidi" w:cstheme="majorBidi"/>
-          <w:color w:val="FFFFFF" w:themeColor="background1"/>
-          <w:spacing w:val="2"/>
-          <w:sz w:val="24"/>
-          <w:szCs w:val="24"/>
-        </w:rPr>
-      </w:pPr>
-      <w:bookmarkStart w:id="32" w:name="cacher_cacher_6"/>
-      <w:bookmarkStart w:id="33" w:name="n_p_aa_4"/>
-      <w:bookmarkEnd w:id="29"/>
-      <w:r>
-        <w:rPr>
-          <w:rFonts w:asciiTheme="majorBidi" w:hAnsiTheme="majorBidi" w:cstheme="majorBidi"/>
-          <w:color w:val="FFFFFF" w:themeColor="background1"/>
-          <w:spacing w:val="2"/>
-          <w:sz w:val="24"/>
-          <w:szCs w:val="24"/>
-        </w:rPr>
-        <w:t>___</w:t>
-      </w:r>
-      <w:bookmarkEnd w:id="33"/>
-      <w:r>
-        <w:rPr>
-          <w:rFonts w:asciiTheme="majorBidi" w:hAnsiTheme="majorBidi" w:cstheme="majorBidi"/>
-          <w:color w:val="FFFFFF" w:themeColor="background1"/>
-          <w:spacing w:val="2"/>
-          <w:sz w:val="24"/>
-          <w:szCs w:val="24"/>
-        </w:rPr>
-        <w:t xml:space="preserve">                  </w:t>
-      </w:r>
-      <w:r>
-        <w:rPr>
-          <w:rFonts w:asciiTheme="majorBidi" w:hAnsiTheme="majorBidi" w:cstheme="majorBidi"/>
-          <w:color w:val="FFFFFF" w:themeColor="background1"/>
-          <w:spacing w:val="2"/>
-          <w:sz w:val="24"/>
-          <w:szCs w:val="24"/>
-        </w:rPr>
-        <w:t xml:space="preserve">                                       </w:t>
-      </w:r>
-      <w:bookmarkStart w:id="34" w:name="ques_aa_4"/>
-      <w:r>
-        <w:rPr>
-          <w:rFonts w:asciiTheme="majorBidi" w:hAnsiTheme="majorBidi" w:cstheme="majorBidi"/>
-          <w:color w:val="FFFFFF" w:themeColor="background1"/>
-          <w:spacing w:val="2"/>
-          <w:sz w:val="24"/>
-          <w:szCs w:val="24"/>
-        </w:rPr>
-        <w:t>___</w:t>
-      </w:r>
-      <w:bookmarkEnd w:id="32"/>
-      <w:bookmarkEnd w:id="34"/>
-    </w:p>
-    <w:p>
-      <w:pPr>
-        <w:autoSpaceDE w:val="0"/>
-        <w:autoSpaceDN w:val="0"/>
-        <w:adjustRightInd w:val="0"/>
-        <w:jc w:val="both"/>
-        <w:rPr>
-          <w:rFonts w:asciiTheme="majorBidi" w:hAnsiTheme="majorBidi" w:cstheme="majorBidi"/>
-          <w:color w:val="FFFFFF" w:themeColor="background1"/>
-          <w:spacing w:val="2"/>
-          <w:sz w:val="24"/>
-          <w:szCs w:val="24"/>
-        </w:rPr>
-      </w:pPr>
-      <w:bookmarkStart w:id="35" w:name="cacher_cacher_7"/>
-      <w:bookmarkStart w:id="36" w:name="n_p_aa_5"/>
-      <w:r>
-        <w:rPr>
-          <w:rFonts w:asciiTheme="majorBidi" w:hAnsiTheme="majorBidi" w:cstheme="majorBidi"/>
-          <w:color w:val="FFFFFF" w:themeColor="background1"/>
-          <w:spacing w:val="2"/>
-          <w:sz w:val="24"/>
-          <w:szCs w:val="24"/>
-        </w:rPr>
-        <w:t>___</w:t>
-      </w:r>
-      <w:bookmarkEnd w:id="36"/>
-      <w:r>
-        <w:rPr>
-          <w:rFonts w:asciiTheme="majorBidi" w:hAnsiTheme="majorBidi" w:cstheme="majorBidi"/>
-          <w:color w:val="FFFFFF" w:themeColor="background1"/>
-          <w:spacing w:val="2"/>
-          <w:sz w:val="24"/>
-          <w:szCs w:val="24"/>
-        </w:rPr>
-        <w:t xml:space="preserve">                  </w:t>
-      </w:r>
-      <w:r>
-        <w:rPr>
-          <w:rFonts w:asciiTheme="majorBidi" w:hAnsiTheme="majorBidi" w:cstheme="majorBidi"/>
-          <w:color w:val="FFFFFF" w:themeColor="background1"/>
-          <w:spacing w:val="2"/>
-          <w:sz w:val="24"/>
-          <w:szCs w:val="24"/>
-        </w:rPr>
-        <w:t xml:space="preserve">                                       </w:t>
-      </w:r>
-      <w:bookmarkStart w:id="37" w:name="ques_aa_5"/>
-      <w:r>
-        <w:rPr>
-          <w:rFonts w:asciiTheme="majorBidi" w:hAnsiTheme="majorBidi" w:cstheme="majorBidi"/>
-          <w:color w:val="FFFFFF" w:themeColor="background1"/>
-          <w:spacing w:val="2"/>
-          <w:sz w:val="24"/>
-          <w:szCs w:val="24"/>
-        </w:rPr>
-        <w:t>___</w:t>
-      </w:r>
-      <w:bookmarkEnd w:id="35"/>
-      <w:bookmarkEnd w:id="37"/>
-    </w:p>
-    <w:p>
-      <w:pPr>
-        <w:autoSpaceDE w:val="0"/>
-        <w:autoSpaceDN w:val="0"/>
-        <w:adjustRightInd w:val="0"/>
-        <w:jc w:val="both"/>
-        <w:rPr>
-          <w:rFonts w:asciiTheme="majorBidi" w:hAnsiTheme="majorBidi" w:cstheme="majorBidi"/>
-          <w:color w:val="000000"/>
-          <w:spacing w:val="2"/>
-          <w:sz w:val="24"/>
-          <w:szCs w:val="24"/>
-        </w:rPr>
-      </w:pPr>
+        <w:t xml:space="preserve"> </w:t>
+      </w:r>
     </w:p>
     <w:p>
       <w:pPr>
@@ -1630,11 +1536,77 @@
           <w:szCs w:val="18"/>
         </w:rPr>
       </w:pPr>
-      <w:r>
-        <w:rPr>
-          <w:rStyle w:val="eop"/>
-        </w:rPr>
-        <w:t xml:space="preserve"> </w:t>
+      <w:bookmarkStart w:id="37" w:name="bookmark_gerant_non"/>
+      <w:r>
+        <w:rPr>
+          <w:rStyle w:val="normaltextrun"/>
+        </w:rPr>
+        <w:t>L’Assemblée</w:t>
+      </w:r>
+      <w:r>
+        <w:rPr>
+          <w:rStyle w:val="normaltextrun"/>
+        </w:rPr>
+        <w:t xml:space="preserve"> </w:t>
+      </w:r>
+      <w:r>
+        <w:rPr>
+          <w:rStyle w:val="normaltextrun"/>
+        </w:rPr>
+        <w:t>est</w:t>
+      </w:r>
+      <w:r>
+        <w:rPr>
+          <w:rStyle w:val="normaltextrun"/>
+        </w:rPr>
+        <w:t xml:space="preserve"> </w:t>
+      </w:r>
+      <w:r>
+        <w:rPr>
+          <w:rStyle w:val="normaltextrun"/>
+        </w:rPr>
+        <w:t>présidée</w:t>
+      </w:r>
+      <w:r>
+        <w:rPr>
+          <w:rStyle w:val="normaltextrun"/>
+        </w:rPr>
+        <w:t xml:space="preserve"> </w:t>
+      </w:r>
+      <w:r>
+        <w:rPr>
+          <w:rStyle w:val="normaltextrun"/>
+        </w:rPr>
+        <w:t>par</w:t>
+      </w:r>
+      <w:r>
+        <w:rPr>
+          <w:rStyle w:val="normaltextrun"/>
+        </w:rPr>
+        <w:t xml:space="preserve"> </w:t>
+      </w:r>
+      <w:bookmarkStart w:id="38" w:name="bookmark_gerant_non_prenom_nom"/>
+      <w:r>
+        <w:rPr>
+          <w:rStyle w:val="normaltextrun"/>
+          <w:color w:val="000000"/>
+        </w:rPr>
+        <w:t>___</w:t>
+      </w:r>
+      <w:bookmarkEnd w:id="38"/>
+      <w:r>
+        <w:rPr>
+          <w:rStyle w:val="normaltextrun"/>
+          <w:color w:val="000000"/>
+        </w:rPr>
+        <w:t>.</w:t>
+      </w:r>
+      <w:r>
+        <w:rPr>
+          <w:rStyle w:val="normaltextrun"/>
+          <w:color w:val="000000"/>
+        </w:rPr>
+        <w:t xml:space="preserve">          </w:t>
       </w:r>
     </w:p>
     <w:p>
@@ -1649,7 +1621,8 @@
           <w:szCs w:val="18"/>
         </w:rPr>
       </w:pPr>
-      <w:bookmarkStart w:id="38" w:name="bookmark_gerant_non"/>
+      <w:bookmarkStart w:id="39" w:name="bookmark_gerant_oui"/>
+      <w:bookmarkEnd w:id="37"/>
       <w:r>
         <w:rPr>
           <w:rStyle w:val="normaltextrun"/>
@@ -1698,13 +1671,66 @@
         </w:rPr>
         <w:t xml:space="preserve"> </w:t>
       </w:r>
-      <w:bookmarkStart w:id="39" w:name="bookmark_gerant_non_prenom_nom"/>
+      <w:r>
+        <w:rPr>
+          <w:rStyle w:val="normaltextrun"/>
+        </w:rPr>
+        <w:t>le</w:t>
+      </w:r>
+      <w:r>
+        <w:rPr>
+          <w:rStyle w:val="normaltextrun"/>
+        </w:rPr>
+        <w:t xml:space="preserve"> </w:t>
+      </w:r>
+      <w:r>
+        <w:rPr>
+          <w:rStyle w:val="normaltextrun"/>
+        </w:rPr>
+        <w:t>gérant</w:t>
+      </w:r>
+      <w:r>
+        <w:rPr>
+          <w:rStyle w:val="normaltextrun"/>
+        </w:rPr>
+        <w:t xml:space="preserve"> </w:t>
+      </w:r>
+      <w:r>
+        <w:rPr>
+          <w:rStyle w:val="normaltextrun"/>
+        </w:rPr>
+        <w:t>de</w:t>
+      </w:r>
+      <w:r>
+        <w:rPr>
+          <w:rStyle w:val="normaltextrun"/>
+        </w:rPr>
+        <w:t xml:space="preserve"> </w:t>
+      </w:r>
+      <w:r>
+        <w:rPr>
+          <w:rStyle w:val="normaltextrun"/>
+        </w:rPr>
+        <w:t>la</w:t>
+      </w:r>
+      <w:r>
+        <w:rPr>
+          <w:rStyle w:val="normaltextrun"/>
+        </w:rPr>
+        <w:t xml:space="preserve"> </w:t>
+      </w:r>
+      <w:r>
+        <w:rPr>
+          <w:rStyle w:val="normaltextrun"/>
+        </w:rPr>
+        <w:t>Société</w:t>
+      </w:r>
       <w:r>
         <w:rPr>
           <w:rStyle w:val="normaltextrun"/>
           <w:color w:val="000000"/>
         </w:rPr>
-        <w:t>___</w:t>
+        <w:t>.</w:t>
       </w:r>
       <w:bookmarkEnd w:id="39"/>
       <w:r>
@@ -1712,14 +1738,14 @@
           <w:rStyle w:val="normaltextrun"/>
           <w:color w:val="000000"/>
         </w:rPr>
-        <w:t>.</w:t>
+        <w:t xml:space="preserve">           </w:t>
       </w:r>
       <w:r>
         <w:rPr>
           <w:rStyle w:val="normaltextrun"/>
           <w:color w:val="000000"/>
         </w:rPr>
-        <w:t xml:space="preserve">          </w:t>
+        <w:t xml:space="preserve"> </w:t>
       </w:r>
     </w:p>
     <w:p>
@@ -1734,129 +1760,9 @@
           <w:szCs w:val="18"/>
         </w:rPr>
       </w:pPr>
-      <w:bookmarkStart w:id="40" w:name="bookmark_gerant_oui"/>
-      <w:bookmarkEnd w:id="38"/>
-      <w:r>
-        <w:rPr>
-          <w:rStyle w:val="normaltextrun"/>
-        </w:rPr>
-        <w:t>L’Assemblée</w:t>
-      </w:r>
-      <w:r>
-        <w:rPr>
-          <w:rStyle w:val="normaltextrun"/>
-        </w:rPr>
-        <w:t xml:space="preserve"> </w:t>
-      </w:r>
-      <w:r>
-        <w:rPr>
-          <w:rStyle w:val="normaltextrun"/>
-        </w:rPr>
-        <w:t>est</w:t>
-      </w:r>
-      <w:r>
-        <w:rPr>
-          <w:rStyle w:val="normaltextrun"/>
-        </w:rPr>
-        <w:t xml:space="preserve"> </w:t>
-      </w:r>
-      <w:r>
-        <w:rPr>
-          <w:rStyle w:val="normaltextrun"/>
-        </w:rPr>
-        <w:t>présidée</w:t>
-      </w:r>
-      <w:r>
-        <w:rPr>
-          <w:rStyle w:val="normaltextrun"/>
-        </w:rPr>
-        <w:t xml:space="preserve"> </w:t>
-      </w:r>
-      <w:r>
-        <w:rPr>
-          <w:rStyle w:val="normaltextrun"/>
-        </w:rPr>
-        <w:t>par</w:t>
-      </w:r>
-      <w:r>
-        <w:rPr>
-          <w:rStyle w:val="normaltextrun"/>
-        </w:rPr>
-        <w:t xml:space="preserve"> </w:t>
-      </w:r>
-      <w:r>
-        <w:rPr>
-          <w:rStyle w:val="normaltextrun"/>
-        </w:rPr>
-        <w:t>le</w:t>
-      </w:r>
-      <w:r>
-        <w:rPr>
-          <w:rStyle w:val="normaltextrun"/>
-        </w:rPr>
-        <w:t xml:space="preserve"> </w:t>
-      </w:r>
-      <w:r>
-        <w:rPr>
-          <w:rStyle w:val="normaltextrun"/>
-        </w:rPr>
-        <w:t>gérant</w:t>
-      </w:r>
-      <w:r>
-        <w:rPr>
-          <w:rStyle w:val="normaltextrun"/>
-        </w:rPr>
-        <w:t xml:space="preserve"> </w:t>
-      </w:r>
-      <w:r>
-        <w:rPr>
-          <w:rStyle w:val="normaltextrun"/>
-        </w:rPr>
-        <w:t>de</w:t>
-      </w:r>
-      <w:r>
-        <w:rPr>
-          <w:rStyle w:val="normaltextrun"/>
-        </w:rPr>
-        <w:t xml:space="preserve"> </w:t>
-      </w:r>
-      <w:r>
-        <w:rPr>
-          <w:rStyle w:val="normaltextrun"/>
-        </w:rPr>
-        <w:t>la</w:t>
-      </w:r>
-      <w:r>
-        <w:rPr>
-          <w:rStyle w:val="normaltextrun"/>
-        </w:rPr>
-        <w:t xml:space="preserve"> </w:t>
-      </w:r>
-      <w:r>
-        <w:rPr>
-          <w:rStyle w:val="normaltextrun"/>
-        </w:rPr>
-        <w:t>Société</w:t>
-      </w:r>
-      <w:r>
-        <w:rPr>
-          <w:rStyle w:val="normaltextrun"/>
-          <w:color w:val="000000"/>
-        </w:rPr>
-        <w:t>.</w:t>
-      </w:r>
-      <w:bookmarkEnd w:id="40"/>
-      <w:r>
-        <w:rPr>
-          <w:rStyle w:val="normaltextrun"/>
-          <w:color w:val="000000"/>
-        </w:rPr>
-        <w:t xml:space="preserve">           </w:t>
-      </w:r>
-      <w:r>
-        <w:rPr>
-          <w:rStyle w:val="normaltextrun"/>
-          <w:color w:val="000000"/>
+      <w:r>
+        <w:rPr>
+          <w:rStyle w:val="eop"/>
         </w:rPr>
         <w:t xml:space="preserve"> </w:t>
       </w:r>
@@ -1892,26 +1798,7 @@
           <w:szCs w:val="18"/>
         </w:rPr>
       </w:pPr>
-      <w:r>
-        <w:rPr>
-          <w:rStyle w:val="eop"/>
-        </w:rPr>
-        <w:t xml:space="preserve"> </w:t>
-      </w:r>
-    </w:p>
-    <w:p>
-      <w:pPr>
-        <w:pStyle w:val="paragraph"/>
-        <w:spacing w:before="0" w:beforeAutospacing="0" w:after="0" w:afterAutospacing="0"/>
-        <w:jc w:val="both"/>
-        <w:textAlignment w:val="baseline"/>
-        <w:rPr>
-          <w:rFonts w:ascii="Segoe UI" w:hAnsi="Segoe UI" w:cs="Segoe UI"/>
-          <w:sz w:val="18"/>
-          <w:szCs w:val="18"/>
-        </w:rPr>
-      </w:pPr>
-      <w:bookmarkStart w:id="41" w:name="bookmark_question_12_oui"/>
+      <w:bookmarkStart w:id="40" w:name="bookmark_question_12_oui"/>
       <w:r>
         <w:rPr>
           <w:rStyle w:val="normaltextrun"/>
@@ -2263,7 +2150,7 @@
         </w:rPr>
         <w:t>délibérer.</w:t>
       </w:r>
-      <w:bookmarkEnd w:id="41"/>
+      <w:bookmarkEnd w:id="40"/>
       <w:r>
         <w:rPr>
           <w:rStyle w:val="normaltextrun"/>
@@ -2945,14 +2832,14 @@
         </w:rPr>
         <w:t xml:space="preserve"> </w:t>
       </w:r>
-      <w:bookmarkStart w:id="42" w:name="bookmark_quest_17"/>
+      <w:bookmarkStart w:id="41" w:name="bookmark_quest_17"/>
       <w:r>
         <w:rPr>
           <w:rStyle w:val="normaltextrun"/>
         </w:rPr>
         <w:t>___</w:t>
       </w:r>
-      <w:bookmarkEnd w:id="42"/>
+      <w:bookmarkEnd w:id="41"/>
     </w:p>
     <w:p>
       <w:pPr>
@@ -3039,7 +2926,8 @@
           <w:rStyle w:val="normaltextrun"/>
         </w:rPr>
       </w:pPr>
-      <w:bookmarkStart w:id="43" w:name="bookmark_reponse_oui"/>
+      <w:bookmarkStart w:id="42" w:name="bookmark_reponse_oui"/>
+      <w:bookmarkStart w:id="43" w:name="bookmarks_reponse_oui"/>
       <w:r>
         <w:rPr>
           <w:rStyle w:val="normaltextrun"/>
@@ -3520,6 +3408,7 @@
         </w:rPr>
         <w:t>circonstances.</w:t>
       </w:r>
+      <w:bookmarkEnd w:id="42"/>
       <w:bookmarkEnd w:id="43"/>
       <w:r>
         <w:rPr>
@@ -3554,6 +3443,7 @@
         </w:rPr>
       </w:pPr>
       <w:bookmarkStart w:id="47" w:name="bookmark_reponse_non"/>
+      <w:bookmarkStart w:id="48" w:name="bookmarks_reponse_non"/>
       <w:r>
         <w:rPr>
           <w:rStyle w:val="normaltextrun"/>
@@ -3608,14 +3498,14 @@
         </w:rPr>
         <w:t xml:space="preserve"> </w:t>
       </w:r>
-      <w:bookmarkStart w:id="48" w:name="nom_prenom_nouveau_comm_1"/>
+      <w:bookmarkStart w:id="49" w:name="nom_prenom_nouveau_comm_1"/>
       <w:r>
         <w:rPr>
           <w:rStyle w:val="normaltextrun"/>
         </w:rPr>
         <w:t>___</w:t>
       </w:r>
-      <w:bookmarkEnd w:id="48"/>
+      <w:bookmarkEnd w:id="49"/>
       <w:r>
         <w:rPr>
           <w:rStyle w:val="normaltextrun"/>
@@ -3664,14 +3554,14 @@
         </w:rPr>
         <w:t xml:space="preserve"> </w:t>
       </w:r>
-      <w:bookmarkStart w:id="49" w:name="num_passport_gerant"/>
+      <w:bookmarkStart w:id="50" w:name="num_passport_gerant"/>
       <w:r>
         <w:rPr>
           <w:rStyle w:val="normaltextrun"/>
         </w:rPr>
         <w:t>___</w:t>
       </w:r>
-      <w:bookmarkEnd w:id="49"/>
+      <w:bookmarkEnd w:id="50"/>
       <w:r>
         <w:rPr>
           <w:rStyle w:val="normaltextrun"/>
@@ -3690,14 +3580,14 @@
         </w:rPr>
         <w:t xml:space="preserve"> </w:t>
       </w:r>
-      <w:bookmarkStart w:id="50" w:name="nationalité_grant"/>
+      <w:bookmarkStart w:id="51" w:name="nationalité_grant"/>
       <w:r>
         <w:rPr>
           <w:rStyle w:val="normaltextrun"/>
         </w:rPr>
         <w:t>___</w:t>
       </w:r>
-      <w:bookmarkEnd w:id="50"/>
+      <w:bookmarkEnd w:id="51"/>
       <w:r>
         <w:rPr>
           <w:rStyle w:val="normaltextrun"/>
@@ -3764,14 +3654,14 @@
         </w:rPr>
         <w:t xml:space="preserve"> </w:t>
       </w:r>
-      <w:bookmarkStart w:id="51" w:name="duree_mondat_question_15_1"/>
+      <w:bookmarkStart w:id="52" w:name="duree_mondat_question_15_1"/>
       <w:r>
         <w:rPr>
           <w:rStyle w:val="normaltextrun"/>
         </w:rPr>
         <w:t>___</w:t>
       </w:r>
-      <w:bookmarkEnd w:id="51"/>
+      <w:bookmarkEnd w:id="52"/>
       <w:r>
         <w:rPr>
           <w:rStyle w:val="normaltextrun"/>
@@ -4026,6 +3916,7 @@
         <w:t xml:space="preserve"> </w:t>
       </w:r>
     </w:p>
+    <w:bookmarkEnd w:id="48"/>
     <w:p>
       <w:pPr>
         <w:pStyle w:val="paragraph"/>
@@ -4057,7 +3948,7 @@
           <w:szCs w:val="18"/>
         </w:rPr>
       </w:pPr>
-      <w:bookmarkStart w:id="52" w:name="remunere_oui"/>
+      <w:bookmarkStart w:id="53" w:name="remunere_oui"/>
       <w:r>
         <w:rPr>
           <w:rStyle w:val="normaltextrun"/>
@@ -4160,267 +4051,267 @@
         </w:rPr>
         <w:t xml:space="preserve"> </w:t>
       </w:r>
-      <w:bookmarkStart w:id="53" w:name="remuneration_brute_oui"/>
+      <w:bookmarkStart w:id="54" w:name="remuneration_brute_oui"/>
       <w:r>
         <w:rPr>
           <w:rStyle w:val="normaltextrun"/>
         </w:rPr>
         <w:t>___</w:t>
       </w:r>
+      <w:bookmarkEnd w:id="54"/>
+      <w:r>
+        <w:rPr>
+          <w:rStyle w:val="normaltextrun"/>
+        </w:rPr>
+        <w:t xml:space="preserve"> </w:t>
+      </w:r>
+      <w:r>
+        <w:rPr>
+          <w:rStyle w:val="normaltextrun"/>
+        </w:rPr>
+        <w:t>et</w:t>
+      </w:r>
+      <w:r>
+        <w:rPr>
+          <w:rStyle w:val="normaltextrun"/>
+        </w:rPr>
+        <w:t xml:space="preserve"> </w:t>
+      </w:r>
+      <w:r>
+        <w:rPr>
+          <w:rStyle w:val="normaltextrun"/>
+        </w:rPr>
+        <w:t>sera</w:t>
+      </w:r>
+      <w:r>
+        <w:rPr>
+          <w:rStyle w:val="normaltextrun"/>
+        </w:rPr>
+        <w:t xml:space="preserve"> </w:t>
+      </w:r>
+      <w:r>
+        <w:rPr>
+          <w:rStyle w:val="normaltextrun"/>
+        </w:rPr>
+        <w:t>considéré</w:t>
+      </w:r>
+      <w:r>
+        <w:rPr>
+          <w:rStyle w:val="normaltextrun"/>
+        </w:rPr>
+        <w:t xml:space="preserve"> </w:t>
+      </w:r>
+      <w:r>
+        <w:rPr>
+          <w:rStyle w:val="normaltextrun"/>
+        </w:rPr>
+        <w:t>comme</w:t>
+      </w:r>
+      <w:r>
+        <w:rPr>
+          <w:rStyle w:val="normaltextrun"/>
+        </w:rPr>
+        <w:t xml:space="preserve"> </w:t>
+      </w:r>
+      <w:r>
+        <w:rPr>
+          <w:rStyle w:val="normaltextrun"/>
+        </w:rPr>
+        <w:t>un</w:t>
+      </w:r>
+      <w:r>
+        <w:rPr>
+          <w:rStyle w:val="normaltextrun"/>
+        </w:rPr>
+        <w:t xml:space="preserve"> </w:t>
+      </w:r>
+      <w:r>
+        <w:rPr>
+          <w:rStyle w:val="normaltextrun"/>
+        </w:rPr>
+        <w:t>indépendant,</w:t>
+      </w:r>
+      <w:r>
+        <w:rPr>
+          <w:rStyle w:val="normaltextrun"/>
+        </w:rPr>
+        <w:t xml:space="preserve"> </w:t>
+      </w:r>
+      <w:r>
+        <w:rPr>
+          <w:rStyle w:val="normaltextrun"/>
+        </w:rPr>
+        <w:t>responsable</w:t>
+      </w:r>
+      <w:r>
+        <w:rPr>
+          <w:rStyle w:val="normaltextrun"/>
+        </w:rPr>
+        <w:t xml:space="preserve"> </w:t>
+      </w:r>
+      <w:r>
+        <w:rPr>
+          <w:rStyle w:val="normaltextrun"/>
+        </w:rPr>
+        <w:t>individuellement</w:t>
+      </w:r>
+      <w:r>
+        <w:rPr>
+          <w:rStyle w:val="normaltextrun"/>
+        </w:rPr>
+        <w:t xml:space="preserve"> </w:t>
+      </w:r>
+      <w:r>
+        <w:rPr>
+          <w:rStyle w:val="normaltextrun"/>
+        </w:rPr>
+        <w:t>du</w:t>
+      </w:r>
+      <w:r>
+        <w:rPr>
+          <w:rStyle w:val="normaltextrun"/>
+        </w:rPr>
+        <w:t xml:space="preserve"> </w:t>
+      </w:r>
+      <w:r>
+        <w:rPr>
+          <w:rStyle w:val="normaltextrun"/>
+        </w:rPr>
+        <w:t>paiement</w:t>
+      </w:r>
+      <w:r>
+        <w:rPr>
+          <w:rStyle w:val="normaltextrun"/>
+        </w:rPr>
+        <w:t xml:space="preserve"> </w:t>
+      </w:r>
+      <w:r>
+        <w:rPr>
+          <w:rStyle w:val="normaltextrun"/>
+        </w:rPr>
+        <w:t>de</w:t>
+      </w:r>
+      <w:r>
+        <w:rPr>
+          <w:rStyle w:val="normaltextrun"/>
+        </w:rPr>
+        <w:t xml:space="preserve"> </w:t>
+      </w:r>
+      <w:r>
+        <w:rPr>
+          <w:rStyle w:val="normaltextrun"/>
+        </w:rPr>
+        <w:t>ses</w:t>
+      </w:r>
+      <w:r>
+        <w:rPr>
+          <w:rStyle w:val="normaltextrun"/>
+        </w:rPr>
+        <w:t xml:space="preserve"> </w:t>
+      </w:r>
+      <w:r>
+        <w:rPr>
+          <w:rStyle w:val="normaltextrun"/>
+        </w:rPr>
+        <w:t>impôts</w:t>
+      </w:r>
+      <w:r>
+        <w:rPr>
+          <w:rStyle w:val="normaltextrun"/>
+        </w:rPr>
+        <w:t xml:space="preserve"> </w:t>
+      </w:r>
+      <w:r>
+        <w:rPr>
+          <w:rStyle w:val="normaltextrun"/>
+        </w:rPr>
+        <w:t>et,</w:t>
+      </w:r>
+      <w:r>
+        <w:rPr>
+          <w:rStyle w:val="normaltextrun"/>
+        </w:rPr>
+        <w:t xml:space="preserve"> </w:t>
+      </w:r>
+      <w:r>
+        <w:rPr>
+          <w:rStyle w:val="normaltextrun"/>
+        </w:rPr>
+        <w:t>le</w:t>
+      </w:r>
+      <w:r>
+        <w:rPr>
+          <w:rStyle w:val="normaltextrun"/>
+        </w:rPr>
+        <w:t xml:space="preserve"> </w:t>
+      </w:r>
+      <w:r>
+        <w:rPr>
+          <w:rStyle w:val="normaltextrun"/>
+        </w:rPr>
+        <w:t>cas</w:t>
+      </w:r>
+      <w:r>
+        <w:rPr>
+          <w:rStyle w:val="normaltextrun"/>
+        </w:rPr>
+        <w:t xml:space="preserve"> </w:t>
+      </w:r>
+      <w:r>
+        <w:rPr>
+          <w:rStyle w:val="normaltextrun"/>
+        </w:rPr>
+        <w:t>échéant,</w:t>
+      </w:r>
+      <w:r>
+        <w:rPr>
+          <w:rStyle w:val="normaltextrun"/>
+        </w:rPr>
+        <w:t xml:space="preserve"> </w:t>
+      </w:r>
+      <w:r>
+        <w:rPr>
+          <w:rStyle w:val="normaltextrun"/>
+        </w:rPr>
+        <w:t>de</w:t>
+      </w:r>
+      <w:r>
+        <w:rPr>
+          <w:rStyle w:val="normaltextrun"/>
+        </w:rPr>
+        <w:t xml:space="preserve"> </w:t>
+      </w:r>
+      <w:r>
+        <w:rPr>
+          <w:rStyle w:val="normaltextrun"/>
+        </w:rPr>
+        <w:t>ses</w:t>
+      </w:r>
+      <w:r>
+        <w:rPr>
+          <w:rStyle w:val="normaltextrun"/>
+        </w:rPr>
+        <w:t xml:space="preserve"> </w:t>
+      </w:r>
+      <w:r>
+        <w:rPr>
+          <w:rStyle w:val="normaltextrun"/>
+        </w:rPr>
+        <w:t>contributions</w:t>
+      </w:r>
+      <w:r>
+        <w:rPr>
+          <w:rStyle w:val="normaltextrun"/>
+        </w:rPr>
+        <w:t xml:space="preserve"> </w:t>
+      </w:r>
+      <w:r>
+        <w:rPr>
+          <w:rStyle w:val="normaltextrun"/>
+        </w:rPr>
+        <w:t>sociales.</w:t>
+      </w:r>
       <w:bookmarkEnd w:id="53"/>
-      <w:r>
-        <w:rPr>
-          <w:rStyle w:val="normaltextrun"/>
-        </w:rPr>
-        <w:t xml:space="preserve"> </w:t>
-      </w:r>
-      <w:r>
-        <w:rPr>
-          <w:rStyle w:val="normaltextrun"/>
-        </w:rPr>
-        <w:t>et</w:t>
-      </w:r>
-      <w:r>
-        <w:rPr>
-          <w:rStyle w:val="normaltextrun"/>
-        </w:rPr>
-        <w:t xml:space="preserve"> </w:t>
-      </w:r>
-      <w:r>
-        <w:rPr>
-          <w:rStyle w:val="normaltextrun"/>
-        </w:rPr>
-        <w:t>sera</w:t>
-      </w:r>
-      <w:r>
-        <w:rPr>
-          <w:rStyle w:val="normaltextrun"/>
-        </w:rPr>
-        <w:t xml:space="preserve"> </w:t>
-      </w:r>
-      <w:r>
-        <w:rPr>
-          <w:rStyle w:val="normaltextrun"/>
-        </w:rPr>
-        <w:t>considéré</w:t>
-      </w:r>
-      <w:r>
-        <w:rPr>
-          <w:rStyle w:val="normaltextrun"/>
-        </w:rPr>
-        <w:t xml:space="preserve"> </w:t>
-      </w:r>
-      <w:r>
-        <w:rPr>
-          <w:rStyle w:val="normaltextrun"/>
-        </w:rPr>
-        <w:t>comme</w:t>
-      </w:r>
-      <w:r>
-        <w:rPr>
-          <w:rStyle w:val="normaltextrun"/>
-        </w:rPr>
-        <w:t xml:space="preserve"> </w:t>
-      </w:r>
-      <w:r>
-        <w:rPr>
-          <w:rStyle w:val="normaltextrun"/>
-        </w:rPr>
-        <w:t>un</w:t>
-      </w:r>
-      <w:r>
-        <w:rPr>
-          <w:rStyle w:val="normaltextrun"/>
-        </w:rPr>
-        <w:t xml:space="preserve"> </w:t>
-      </w:r>
-      <w:r>
-        <w:rPr>
-          <w:rStyle w:val="normaltextrun"/>
-        </w:rPr>
-        <w:t>indépendant,</w:t>
-      </w:r>
-      <w:r>
-        <w:rPr>
-          <w:rStyle w:val="normaltextrun"/>
-        </w:rPr>
-        <w:t xml:space="preserve"> </w:t>
-      </w:r>
-      <w:r>
-        <w:rPr>
-          <w:rStyle w:val="normaltextrun"/>
-        </w:rPr>
-        <w:t>responsable</w:t>
-      </w:r>
-      <w:r>
-        <w:rPr>
-          <w:rStyle w:val="normaltextrun"/>
-        </w:rPr>
-        <w:t xml:space="preserve"> </w:t>
-      </w:r>
-      <w:r>
-        <w:rPr>
-          <w:rStyle w:val="normaltextrun"/>
-        </w:rPr>
-        <w:t>individuellement</w:t>
-      </w:r>
-      <w:r>
-        <w:rPr>
-          <w:rStyle w:val="normaltextrun"/>
-        </w:rPr>
-        <w:t xml:space="preserve"> </w:t>
-      </w:r>
-      <w:r>
-        <w:rPr>
-          <w:rStyle w:val="normaltextrun"/>
-        </w:rPr>
-        <w:t>du</w:t>
-      </w:r>
-      <w:r>
-        <w:rPr>
-          <w:rStyle w:val="normaltextrun"/>
-        </w:rPr>
-        <w:t xml:space="preserve"> </w:t>
-      </w:r>
-      <w:r>
-        <w:rPr>
-          <w:rStyle w:val="normaltextrun"/>
-        </w:rPr>
-        <w:t>paiement</w:t>
-      </w:r>
-      <w:r>
-        <w:rPr>
-          <w:rStyle w:val="normaltextrun"/>
-        </w:rPr>
-        <w:t xml:space="preserve"> </w:t>
-      </w:r>
-      <w:r>
-        <w:rPr>
-          <w:rStyle w:val="normaltextrun"/>
-        </w:rPr>
-        <w:t>de</w:t>
-      </w:r>
-      <w:r>
-        <w:rPr>
-          <w:rStyle w:val="normaltextrun"/>
-        </w:rPr>
-        <w:t xml:space="preserve"> </w:t>
-      </w:r>
-      <w:r>
-        <w:rPr>
-          <w:rStyle w:val="normaltextrun"/>
-        </w:rPr>
-        <w:t>ses</w:t>
-      </w:r>
-      <w:r>
-        <w:rPr>
-          <w:rStyle w:val="normaltextrun"/>
-        </w:rPr>
-        <w:t xml:space="preserve"> </w:t>
-      </w:r>
-      <w:r>
-        <w:rPr>
-          <w:rStyle w:val="normaltextrun"/>
-        </w:rPr>
-        <w:t>impôts</w:t>
-      </w:r>
-      <w:r>
-        <w:rPr>
-          <w:rStyle w:val="normaltextrun"/>
-        </w:rPr>
-        <w:t xml:space="preserve"> </w:t>
-      </w:r>
-      <w:r>
-        <w:rPr>
-          <w:rStyle w:val="normaltextrun"/>
-        </w:rPr>
-        <w:t>et,</w:t>
-      </w:r>
-      <w:r>
-        <w:rPr>
-          <w:rStyle w:val="normaltextrun"/>
-        </w:rPr>
-        <w:t xml:space="preserve"> </w:t>
-      </w:r>
-      <w:r>
-        <w:rPr>
-          <w:rStyle w:val="normaltextrun"/>
-        </w:rPr>
-        <w:t>le</w:t>
-      </w:r>
-      <w:r>
-        <w:rPr>
-          <w:rStyle w:val="normaltextrun"/>
-        </w:rPr>
-        <w:t xml:space="preserve"> </w:t>
-      </w:r>
-      <w:r>
-        <w:rPr>
-          <w:rStyle w:val="normaltextrun"/>
-        </w:rPr>
-        <w:t>cas</w:t>
-      </w:r>
-      <w:r>
-        <w:rPr>
-          <w:rStyle w:val="normaltextrun"/>
-        </w:rPr>
-        <w:t xml:space="preserve"> </w:t>
-      </w:r>
-      <w:r>
-        <w:rPr>
-          <w:rStyle w:val="normaltextrun"/>
-        </w:rPr>
-        <w:t>échéant,</w:t>
-      </w:r>
-      <w:r>
-        <w:rPr>
-          <w:rStyle w:val="normaltextrun"/>
-        </w:rPr>
-        <w:t xml:space="preserve"> </w:t>
-      </w:r>
-      <w:r>
-        <w:rPr>
-          <w:rStyle w:val="normaltextrun"/>
-        </w:rPr>
-        <w:t>de</w:t>
-      </w:r>
-      <w:r>
-        <w:rPr>
-          <w:rStyle w:val="normaltextrun"/>
-        </w:rPr>
-        <w:t xml:space="preserve"> </w:t>
-      </w:r>
-      <w:r>
-        <w:rPr>
-          <w:rStyle w:val="normaltextrun"/>
-        </w:rPr>
-        <w:t>ses</w:t>
-      </w:r>
-      <w:r>
-        <w:rPr>
-          <w:rStyle w:val="normaltextrun"/>
-        </w:rPr>
-        <w:t xml:space="preserve"> </w:t>
-      </w:r>
-      <w:r>
-        <w:rPr>
-          <w:rStyle w:val="normaltextrun"/>
-        </w:rPr>
-        <w:t>contributions</w:t>
-      </w:r>
-      <w:r>
-        <w:rPr>
-          <w:rStyle w:val="normaltextrun"/>
-        </w:rPr>
-        <w:t xml:space="preserve"> </w:t>
-      </w:r>
-      <w:r>
-        <w:rPr>
-          <w:rStyle w:val="normaltextrun"/>
-        </w:rPr>
-        <w:t>sociales.</w:t>
-      </w:r>
-      <w:bookmarkEnd w:id="52"/>
       <w:r>
         <w:rPr>
           <w:rStyle w:val="normaltextrun"/>
@@ -4905,14 +4796,14 @@
         </w:rPr>
         <w:t xml:space="preserve"> </w:t>
       </w:r>
-      <w:bookmarkStart w:id="54" w:name="bookmark_quest_18"/>
+      <w:bookmarkStart w:id="55" w:name="bookmark_quest_18"/>
       <w:r>
         <w:rPr>
           <w:rStyle w:val="normaltextrun"/>
         </w:rPr>
         <w:t>__</w:t>
       </w:r>
-      <w:bookmarkEnd w:id="54"/>
+      <w:bookmarkEnd w:id="55"/>
       <w:r>
         <w:rPr>
           <w:rStyle w:val="normaltextrun"/>
@@ -4957,6 +4848,8 @@
           <w:u w:val="single"/>
         </w:rPr>
       </w:pPr>
+      <w:bookmarkStart w:id="56" w:name="bookmark_question_12_oui_non"/>
+      <w:bookmarkEnd w:id="56"/>
     </w:p>
     <w:p>
       <w:pPr>
@@ -5062,14 +4955,14 @@
         </w:rPr>
         <w:t xml:space="preserve">Cette résolution mise aux voix, est </w:t>
       </w:r>
-      <w:bookmarkStart w:id="55" w:name="bookmark_quest_19"/>
+      <w:bookmarkStart w:id="57" w:name="bookmark_quest_19"/>
       <w:r>
         <w:rPr>
           <w:rStyle w:val="normaltextrun"/>
         </w:rPr>
         <w:t>___</w:t>
       </w:r>
-      <w:bookmarkEnd w:id="55"/>
+      <w:bookmarkEnd w:id="57"/>
     </w:p>
     <w:p>
       <w:pPr>
@@ -5106,7 +4999,7 @@
         </w:rPr>
         <w:t>Plus rien n'étant à l'ordre du jour, la séance est levée à </w:t>
       </w:r>
-      <w:bookmarkStart w:id="56" w:name="bookmark_heure_fin_la_reunion_lassemblee"/>
+      <w:bookmarkStart w:id="58" w:name="bookmark_heure_fin_la_reunion_lassemblee"/>
       <w:r>
         <w:rPr>
           <w:rStyle w:val="normaltextrun"/>
@@ -5114,7 +5007,7 @@
         </w:rPr>
         <w:t>___</w:t>
       </w:r>
-      <w:bookmarkEnd w:id="56"/>
+      <w:bookmarkEnd w:id="58"/>
       <w:r>
         <w:rPr>
           <w:rStyle w:val="normaltextrun"/>
@@ -5231,14 +5124,14 @@
           <w:szCs w:val="18"/>
         </w:rPr>
       </w:pPr>
-      <w:bookmarkStart w:id="57" w:name="bookmark_gerant_non_prenom_nom_2"/>
+      <w:bookmarkStart w:id="59" w:name="bookmark_gerant_non_prenom_nom_2"/>
       <w:r>
         <w:rPr>
           <w:rStyle w:val="normaltextrun"/>
         </w:rPr>
         <w:t>___</w:t>
       </w:r>
-      <w:bookmarkEnd w:id="57"/>
+      <w:bookmarkEnd w:id="59"/>
     </w:p>
     <w:p>
       <w:pPr>
@@ -5345,16 +5238,318 @@
     </w:p>
     <w:p>
       <w:pPr>
-        <w:pStyle w:val="paragraph"/>
-        <w:spacing w:before="0" w:beforeAutospacing="0" w:after="0" w:afterAutospacing="0"/>
-        <w:textAlignment w:val="baseline"/>
-        <w:rPr>
-          <w:rStyle w:val="eop"/>
-          <w:b/>
-          <w:bCs/>
-          <w:color w:val="000000"/>
-        </w:rPr>
-      </w:pPr>
+        <w:autoSpaceDE w:val="0"/>
+        <w:autoSpaceDN w:val="0"/>
+        <w:adjustRightInd w:val="0"/>
+        <w:jc w:val="both"/>
+        <w:rPr>
+          <w:rFonts w:asciiTheme="majorBidi" w:hAnsiTheme="majorBidi" w:cstheme="majorBidi"/>
+          <w:color w:val="FFFFFF" w:themeColor="background1"/>
+          <w:spacing w:val="2"/>
+          <w:sz w:val="24"/>
+          <w:szCs w:val="24"/>
+        </w:rPr>
+      </w:pPr>
+      <w:bookmarkStart w:id="60" w:name="nom_prenom_phy_1_1"/>
+      <w:r>
+        <w:rPr>
+          <w:rFonts w:asciiTheme="majorBidi" w:hAnsiTheme="majorBidi" w:cstheme="majorBidi"/>
+          <w:color w:val="FFFFFF" w:themeColor="background1"/>
+          <w:spacing w:val="2"/>
+          <w:sz w:val="24"/>
+          <w:szCs w:val="24"/>
+        </w:rPr>
+        <w:t>_</w:t>
+      </w:r>
+      <w:bookmarkEnd w:id="60"/>
+      <w:r>
+        <w:rPr>
+          <w:rFonts w:asciiTheme="majorBidi" w:hAnsiTheme="majorBidi" w:cstheme="majorBidi"/>
+          <w:color w:val="FFFFFF" w:themeColor="background1"/>
+          <w:spacing w:val="2"/>
+          <w:sz w:val="24"/>
+          <w:szCs w:val="24"/>
+        </w:rPr>
+        <w:t>__</w:t>
+      </w:r>
+      <w:r>
+        <w:rPr>
+          <w:rFonts w:asciiTheme="majorBidi" w:hAnsiTheme="majorBidi" w:cstheme="majorBidi"/>
+          <w:color w:val="FFFFFF" w:themeColor="background1"/>
+          <w:spacing w:val="2"/>
+          <w:sz w:val="24"/>
+          <w:szCs w:val="24"/>
+        </w:rPr>
+        <w:t xml:space="preserve">  </w:t>
+      </w:r>
+      <w:bookmarkStart w:id="61" w:name="nom_prenom_phy_7_1"/>
+      <w:r>
+        <w:rPr>
+          <w:rFonts w:asciiTheme="majorBidi" w:hAnsiTheme="majorBidi" w:cstheme="majorBidi"/>
+          <w:color w:val="FFFFFF" w:themeColor="background1"/>
+          <w:spacing w:val="2"/>
+          <w:sz w:val="24"/>
+          <w:szCs w:val="24"/>
+        </w:rPr>
+        <w:t xml:space="preserve"> </w:t>
+      </w:r>
+      <w:r>
+        <w:rPr>
+          <w:rFonts w:asciiTheme="majorBidi" w:hAnsiTheme="majorBidi" w:cstheme="majorBidi"/>
+          <w:color w:val="FFFFFF" w:themeColor="background1"/>
+          <w:spacing w:val="2"/>
+          <w:sz w:val="24"/>
+          <w:szCs w:val="24"/>
+        </w:rPr>
+        <w:t xml:space="preserve">   </w:t>
+      </w:r>
+      <w:r>
+        <w:rPr>
+          <w:rFonts w:asciiTheme="majorBidi" w:hAnsiTheme="majorBidi" w:cstheme="majorBidi"/>
+          <w:color w:val="FFFFFF" w:themeColor="background1"/>
+          <w:spacing w:val="2"/>
+          <w:sz w:val="24"/>
+          <w:szCs w:val="24"/>
+        </w:rPr>
+        <w:t>___</w:t>
+      </w:r>
+      <w:bookmarkEnd w:id="61"/>
+    </w:p>
+    <w:p>
+      <w:pPr>
+        <w:autoSpaceDE w:val="0"/>
+        <w:autoSpaceDN w:val="0"/>
+        <w:adjustRightInd w:val="0"/>
+        <w:jc w:val="both"/>
+        <w:rPr>
+          <w:rFonts w:asciiTheme="majorBidi" w:hAnsiTheme="majorBidi" w:cstheme="majorBidi"/>
+          <w:color w:val="FFFFFF" w:themeColor="background1"/>
+          <w:spacing w:val="2"/>
+          <w:sz w:val="24"/>
+          <w:szCs w:val="24"/>
+        </w:rPr>
+      </w:pPr>
+      <w:bookmarkStart w:id="62" w:name="nom_prenom_phy_2_1"/>
+      <w:r>
+        <w:rPr>
+          <w:rFonts w:asciiTheme="majorBidi" w:hAnsiTheme="majorBidi" w:cstheme="majorBidi"/>
+          <w:color w:val="FFFFFF" w:themeColor="background1"/>
+          <w:spacing w:val="2"/>
+          <w:sz w:val="24"/>
+          <w:szCs w:val="24"/>
+        </w:rPr>
+        <w:t>___</w:t>
+      </w:r>
+      <w:bookmarkEnd w:id="62"/>
+      <w:r>
+        <w:rPr>
+          <w:rFonts w:asciiTheme="majorBidi" w:hAnsiTheme="majorBidi" w:cstheme="majorBidi"/>
+          <w:color w:val="FFFFFF" w:themeColor="background1"/>
+          <w:spacing w:val="2"/>
+          <w:sz w:val="24"/>
+          <w:szCs w:val="24"/>
+        </w:rPr>
+        <w:t xml:space="preserve">   </w:t>
+      </w:r>
+      <w:bookmarkStart w:id="63" w:name="nom_prenom_phy_8_1"/>
+      <w:r>
+        <w:rPr>
+          <w:rFonts w:asciiTheme="majorBidi" w:hAnsiTheme="majorBidi" w:cstheme="majorBidi"/>
+          <w:color w:val="FFFFFF" w:themeColor="background1"/>
+          <w:spacing w:val="2"/>
+          <w:sz w:val="24"/>
+          <w:szCs w:val="24"/>
+        </w:rPr>
+        <w:t xml:space="preserve">   </w:t>
+      </w:r>
+      <w:r>
+        <w:rPr>
+          <w:rFonts w:asciiTheme="majorBidi" w:hAnsiTheme="majorBidi" w:cstheme="majorBidi"/>
+          <w:color w:val="FFFFFF" w:themeColor="background1"/>
+          <w:spacing w:val="2"/>
+          <w:sz w:val="24"/>
+          <w:szCs w:val="24"/>
+        </w:rPr>
+        <w:t>___</w:t>
+      </w:r>
+      <w:bookmarkEnd w:id="63"/>
+    </w:p>
+    <w:p>
+      <w:pPr>
+        <w:autoSpaceDE w:val="0"/>
+        <w:autoSpaceDN w:val="0"/>
+        <w:adjustRightInd w:val="0"/>
+        <w:jc w:val="both"/>
+        <w:rPr>
+          <w:rFonts w:asciiTheme="majorBidi" w:hAnsiTheme="majorBidi" w:cstheme="majorBidi"/>
+          <w:color w:val="FFFFFF" w:themeColor="background1"/>
+          <w:spacing w:val="2"/>
+          <w:sz w:val="24"/>
+          <w:szCs w:val="24"/>
+        </w:rPr>
+      </w:pPr>
+      <w:bookmarkStart w:id="64" w:name="nom_prenom_phy_3_1"/>
+      <w:r>
+        <w:rPr>
+          <w:rFonts w:asciiTheme="majorBidi" w:hAnsiTheme="majorBidi" w:cstheme="majorBidi"/>
+          <w:color w:val="FFFFFF" w:themeColor="background1"/>
+          <w:spacing w:val="2"/>
+          <w:sz w:val="24"/>
+          <w:szCs w:val="24"/>
+        </w:rPr>
+        <w:t>___</w:t>
+      </w:r>
+      <w:bookmarkEnd w:id="64"/>
+      <w:r>
+        <w:rPr>
+          <w:rFonts w:asciiTheme="majorBidi" w:hAnsiTheme="majorBidi" w:cstheme="majorBidi"/>
+          <w:color w:val="FFFFFF" w:themeColor="background1"/>
+          <w:spacing w:val="2"/>
+          <w:sz w:val="24"/>
+          <w:szCs w:val="24"/>
+        </w:rPr>
+        <w:t xml:space="preserve">   </w:t>
+      </w:r>
+      <w:bookmarkStart w:id="65" w:name="nom_prenom_phy_9_1"/>
+      <w:r>
+        <w:rPr>
+          <w:rFonts w:asciiTheme="majorBidi" w:hAnsiTheme="majorBidi" w:cstheme="majorBidi"/>
+          <w:color w:val="FFFFFF" w:themeColor="background1"/>
+          <w:spacing w:val="2"/>
+          <w:sz w:val="24"/>
+          <w:szCs w:val="24"/>
+        </w:rPr>
+        <w:t xml:space="preserve">   </w:t>
+      </w:r>
+      <w:r>
+        <w:rPr>
+          <w:rFonts w:asciiTheme="majorBidi" w:hAnsiTheme="majorBidi" w:cstheme="majorBidi"/>
+          <w:color w:val="FFFFFF" w:themeColor="background1"/>
+          <w:spacing w:val="2"/>
+          <w:sz w:val="24"/>
+          <w:szCs w:val="24"/>
+        </w:rPr>
+        <w:t>___</w:t>
+      </w:r>
+      <w:bookmarkEnd w:id="65"/>
+    </w:p>
+    <w:p>
+      <w:pPr>
+        <w:autoSpaceDE w:val="0"/>
+        <w:autoSpaceDN w:val="0"/>
+        <w:adjustRightInd w:val="0"/>
+        <w:jc w:val="both"/>
+        <w:rPr>
+          <w:rFonts w:asciiTheme="majorBidi" w:hAnsiTheme="majorBidi" w:cstheme="majorBidi"/>
+          <w:color w:val="FFFFFF" w:themeColor="background1"/>
+          <w:spacing w:val="2"/>
+          <w:sz w:val="24"/>
+          <w:szCs w:val="24"/>
+        </w:rPr>
+      </w:pPr>
+      <w:bookmarkStart w:id="66" w:name="nom_prenom_phy_4_1"/>
+      <w:r>
+        <w:rPr>
+          <w:rFonts w:asciiTheme="majorBidi" w:hAnsiTheme="majorBidi" w:cstheme="majorBidi"/>
+          <w:color w:val="FFFFFF" w:themeColor="background1"/>
+          <w:spacing w:val="2"/>
+          <w:sz w:val="24"/>
+          <w:szCs w:val="24"/>
+        </w:rPr>
+        <w:t>___</w:t>
+      </w:r>
+      <w:bookmarkEnd w:id="66"/>
+      <w:r>
+        <w:rPr>
+          <w:rFonts w:asciiTheme="majorBidi" w:hAnsiTheme="majorBidi" w:cstheme="majorBidi"/>
+          <w:color w:val="FFFFFF" w:themeColor="background1"/>
+          <w:spacing w:val="2"/>
+          <w:sz w:val="24"/>
+          <w:szCs w:val="24"/>
+        </w:rPr>
+        <w:t xml:space="preserve">   </w:t>
+      </w:r>
+      <w:bookmarkStart w:id="67" w:name="nom_prenom_phy_10_1"/>
+      <w:r>
+        <w:rPr>
+          <w:rFonts w:asciiTheme="majorBidi" w:hAnsiTheme="majorBidi" w:cstheme="majorBidi"/>
+          <w:color w:val="FFFFFF" w:themeColor="background1"/>
+          <w:spacing w:val="2"/>
+          <w:sz w:val="24"/>
+          <w:szCs w:val="24"/>
+        </w:rPr>
+        <w:t xml:space="preserve">   </w:t>
+      </w:r>
+      <w:r>
+        <w:rPr>
+          <w:rFonts w:asciiTheme="majorBidi" w:hAnsiTheme="majorBidi" w:cstheme="majorBidi"/>
+          <w:color w:val="FFFFFF" w:themeColor="background1"/>
+          <w:spacing w:val="2"/>
+          <w:sz w:val="24"/>
+          <w:szCs w:val="24"/>
+        </w:rPr>
+        <w:t>___</w:t>
+      </w:r>
+      <w:bookmarkEnd w:id="67"/>
+    </w:p>
+    <w:p>
+      <w:pPr>
+        <w:autoSpaceDE w:val="0"/>
+        <w:autoSpaceDN w:val="0"/>
+        <w:adjustRightInd w:val="0"/>
+        <w:jc w:val="both"/>
+        <w:rPr>
+          <w:rFonts w:asciiTheme="majorBidi" w:hAnsiTheme="majorBidi" w:cstheme="majorBidi"/>
+          <w:color w:val="FFFFFF" w:themeColor="background1"/>
+          <w:spacing w:val="2"/>
+          <w:sz w:val="24"/>
+          <w:szCs w:val="24"/>
+        </w:rPr>
+      </w:pPr>
+      <w:bookmarkStart w:id="68" w:name="nom_prenom_phy_5_1"/>
+      <w:r>
+        <w:rPr>
+          <w:rFonts w:asciiTheme="majorBidi" w:hAnsiTheme="majorBidi" w:cstheme="majorBidi"/>
+          <w:color w:val="FFFFFF" w:themeColor="background1"/>
+          <w:spacing w:val="2"/>
+          <w:sz w:val="24"/>
+          <w:szCs w:val="24"/>
+        </w:rPr>
+        <w:t>___</w:t>
+      </w:r>
+      <w:bookmarkEnd w:id="68"/>
+      <w:r>
+        <w:rPr>
+          <w:rFonts w:asciiTheme="majorBidi" w:hAnsiTheme="majorBidi" w:cstheme="majorBidi"/>
+          <w:color w:val="FFFFFF" w:themeColor="background1"/>
+          <w:spacing w:val="2"/>
+          <w:sz w:val="24"/>
+          <w:szCs w:val="24"/>
+        </w:rPr>
+        <w:t xml:space="preserve">   </w:t>
+      </w:r>
+      <w:bookmarkStart w:id="69" w:name="nom_prenom_phy_11_1"/>
+      <w:r>
+        <w:rPr>
+          <w:rFonts w:asciiTheme="majorBidi" w:hAnsiTheme="majorBidi" w:cstheme="majorBidi"/>
+          <w:color w:val="FFFFFF" w:themeColor="background1"/>
+          <w:spacing w:val="2"/>
+          <w:sz w:val="24"/>
+          <w:szCs w:val="24"/>
+        </w:rPr>
+        <w:t xml:space="preserve">   </w:t>
+      </w:r>
+      <w:r>
+        <w:rPr>
+          <w:rFonts w:asciiTheme="majorBidi" w:hAnsiTheme="majorBidi" w:cstheme="majorBidi"/>
+          <w:color w:val="FFFFFF" w:themeColor="background1"/>
+          <w:spacing w:val="2"/>
+          <w:sz w:val="24"/>
+          <w:szCs w:val="24"/>
+        </w:rPr>
+        <w:t>___</w:t>
+      </w:r>
+      <w:bookmarkEnd w:id="69"/>
     </w:p>
     <w:p>
       <w:pPr>
@@ -5364,7 +5559,7 @@
         <w:adjustRightInd w:val="0"/>
         <w:rPr>
           <w:rFonts w:asciiTheme="majorBidi" w:hAnsiTheme="majorBidi" w:cstheme="majorBidi"/>
-          <w:color w:val="000000"/>
+          <w:color w:val="FFFFFF" w:themeColor="background1"/>
           <w:spacing w:val="2"/>
           <w:sz w:val="24"/>
           <w:szCs w:val="24"/>
@@ -5386,471 +5581,10 @@
         <w:adjustRightInd w:val="0"/>
         <w:rPr>
           <w:rFonts w:asciiTheme="majorBidi" w:hAnsiTheme="majorBidi" w:cstheme="majorBidi"/>
-          <w:color w:val="FFFFFF" w:themeColor="background1"/>
+          <w:color w:val="000000" w:themeColor="text1"/>
           <w:spacing w:val="-2"/>
           <w:sz w:val="24"/>
           <w:szCs w:val="24"/>
-        </w:rPr>
-      </w:pPr>
-      <w:r>
-        <w:rPr>
-          <w:rFonts w:asciiTheme="majorBidi" w:hAnsiTheme="majorBidi" w:cstheme="majorBidi"/>
-          <w:color w:val="000000"/>
-          <w:spacing w:val="2"/>
-          <w:sz w:val="24"/>
-          <w:szCs w:val="24"/>
-        </w:rPr>
-        <w:t xml:space="preserve"> </w:t>
-      </w:r>
-      <w:bookmarkStart w:id="58" w:name="nom_prenom_phy_1_1"/>
-      <w:r>
-        <w:rPr>
-          <w:rFonts w:asciiTheme="majorBidi" w:hAnsiTheme="majorBidi" w:cstheme="majorBidi"/>
-          <w:color w:val="FFFFFF" w:themeColor="background1"/>
-          <w:spacing w:val="2"/>
-          <w:sz w:val="24"/>
-          <w:szCs w:val="24"/>
-        </w:rPr>
-        <w:t>___</w:t>
-      </w:r>
-      <w:bookmarkEnd w:id="58"/>
-    </w:p>
-    <w:p>
-      <w:pPr>
-        <w:shd w:val="clear" w:color="auto" w:fill="FFFFFF"/>
-        <w:autoSpaceDE w:val="0"/>
-        <w:autoSpaceDN w:val="0"/>
-        <w:adjustRightInd w:val="0"/>
-        <w:rPr>
-          <w:rFonts w:asciiTheme="majorBidi" w:hAnsiTheme="majorBidi" w:cstheme="majorBidi"/>
-          <w:color w:val="FFFFFF" w:themeColor="background1"/>
-          <w:spacing w:val="-2"/>
-          <w:sz w:val="24"/>
-          <w:szCs w:val="24"/>
-        </w:rPr>
-      </w:pPr>
-      <w:r>
-        <w:rPr>
-          <w:rFonts w:asciiTheme="majorBidi" w:hAnsiTheme="majorBidi" w:cstheme="majorBidi"/>
-          <w:color w:val="FFFFFF" w:themeColor="background1"/>
-          <w:spacing w:val="2"/>
-          <w:sz w:val="24"/>
-          <w:szCs w:val="24"/>
-        </w:rPr>
-        <w:t xml:space="preserve"> </w:t>
-      </w:r>
-      <w:bookmarkStart w:id="59" w:name="nom_prenom_phy_2_1"/>
-      <w:r>
-        <w:rPr>
-          <w:rFonts w:asciiTheme="majorBidi" w:hAnsiTheme="majorBidi" w:cstheme="majorBidi"/>
-          <w:color w:val="FFFFFF" w:themeColor="background1"/>
-          <w:spacing w:val="2"/>
-          <w:sz w:val="24"/>
-          <w:szCs w:val="24"/>
-        </w:rPr>
-        <w:t>___</w:t>
-      </w:r>
-      <w:bookmarkEnd w:id="59"/>
-    </w:p>
-    <w:p>
-      <w:pPr>
-        <w:pStyle w:val="ListParagraph"/>
-        <w:autoSpaceDE w:val="0"/>
-        <w:autoSpaceDN w:val="0"/>
-        <w:adjustRightInd w:val="0"/>
-        <w:ind w:left="0"/>
-        <w:rPr>
-          <w:rFonts w:asciiTheme="majorBidi" w:hAnsiTheme="majorBidi" w:cstheme="majorBidi"/>
-          <w:color w:val="FFFFFF" w:themeColor="background1"/>
-          <w:sz w:val="24"/>
-          <w:szCs w:val="24"/>
-        </w:rPr>
-      </w:pPr>
-      <w:r>
-        <w:rPr>
-          <w:rFonts w:asciiTheme="majorBidi" w:hAnsiTheme="majorBidi" w:cstheme="majorBidi"/>
-          <w:color w:val="FFFFFF" w:themeColor="background1"/>
-          <w:spacing w:val="2"/>
-          <w:sz w:val="24"/>
-          <w:szCs w:val="24"/>
-        </w:rPr>
-        <w:t xml:space="preserve"> </w:t>
-      </w:r>
-      <w:bookmarkStart w:id="60" w:name="nom_prenom_phy_3_1"/>
-      <w:r>
-        <w:rPr>
-          <w:rFonts w:asciiTheme="majorBidi" w:hAnsiTheme="majorBidi" w:cstheme="majorBidi"/>
-          <w:color w:val="FFFFFF" w:themeColor="background1"/>
-          <w:spacing w:val="2"/>
-          <w:sz w:val="24"/>
-          <w:szCs w:val="24"/>
-        </w:rPr>
-        <w:t>___</w:t>
-      </w:r>
-      <w:bookmarkEnd w:id="60"/>
-    </w:p>
-    <w:p>
-      <w:pPr>
-        <w:pStyle w:val="ListParagraph"/>
-        <w:autoSpaceDE w:val="0"/>
-        <w:autoSpaceDN w:val="0"/>
-        <w:adjustRightInd w:val="0"/>
-        <w:ind w:left="0"/>
-        <w:rPr>
-          <w:rFonts w:asciiTheme="majorBidi" w:hAnsiTheme="majorBidi" w:cstheme="majorBidi"/>
-          <w:color w:val="FFFFFF" w:themeColor="background1"/>
-          <w:sz w:val="24"/>
-          <w:szCs w:val="24"/>
-        </w:rPr>
-      </w:pPr>
-      <w:r>
-        <w:rPr>
-          <w:rFonts w:asciiTheme="majorBidi" w:hAnsiTheme="majorBidi" w:cstheme="majorBidi"/>
-          <w:color w:val="FFFFFF" w:themeColor="background1"/>
-          <w:spacing w:val="2"/>
-          <w:sz w:val="24"/>
-          <w:szCs w:val="24"/>
-        </w:rPr>
-        <w:t xml:space="preserve"> </w:t>
-      </w:r>
-      <w:bookmarkStart w:id="61" w:name="nom_prenom_phy_4_1"/>
-      <w:r>
-        <w:rPr>
-          <w:rFonts w:asciiTheme="majorBidi" w:hAnsiTheme="majorBidi" w:cstheme="majorBidi"/>
-          <w:color w:val="FFFFFF" w:themeColor="background1"/>
-          <w:spacing w:val="2"/>
-          <w:sz w:val="24"/>
-          <w:szCs w:val="24"/>
-        </w:rPr>
-        <w:t>___</w:t>
-      </w:r>
-      <w:bookmarkEnd w:id="61"/>
-    </w:p>
-    <w:p>
-      <w:pPr>
-        <w:pStyle w:val="ListParagraph"/>
-        <w:autoSpaceDE w:val="0"/>
-        <w:autoSpaceDN w:val="0"/>
-        <w:adjustRightInd w:val="0"/>
-        <w:ind w:left="0"/>
-        <w:rPr>
-          <w:rFonts w:asciiTheme="majorBidi" w:hAnsiTheme="majorBidi" w:cstheme="majorBidi"/>
-          <w:color w:val="FFFFFF" w:themeColor="background1"/>
-          <w:sz w:val="24"/>
-          <w:szCs w:val="24"/>
-        </w:rPr>
-      </w:pPr>
-      <w:r>
-        <w:rPr>
-          <w:rFonts w:asciiTheme="majorBidi" w:hAnsiTheme="majorBidi" w:cstheme="majorBidi"/>
-          <w:color w:val="FFFFFF" w:themeColor="background1"/>
-          <w:spacing w:val="2"/>
-          <w:sz w:val="24"/>
-          <w:szCs w:val="24"/>
-        </w:rPr>
-        <w:t xml:space="preserve"> </w:t>
-      </w:r>
-      <w:bookmarkStart w:id="62" w:name="nom_prenom_phy_5_1"/>
-      <w:r>
-        <w:rPr>
-          <w:rFonts w:asciiTheme="majorBidi" w:hAnsiTheme="majorBidi" w:cstheme="majorBidi"/>
-          <w:color w:val="FFFFFF" w:themeColor="background1"/>
-          <w:spacing w:val="2"/>
-          <w:sz w:val="24"/>
-          <w:szCs w:val="24"/>
-        </w:rPr>
-        <w:t>___</w:t>
-      </w:r>
-      <w:bookmarkEnd w:id="62"/>
-    </w:p>
-    <w:p>
-      <w:pPr>
-        <w:pStyle w:val="ListParagraph"/>
-        <w:autoSpaceDE w:val="0"/>
-        <w:autoSpaceDN w:val="0"/>
-        <w:adjustRightInd w:val="0"/>
-        <w:ind w:left="0"/>
-        <w:rPr>
-          <w:rFonts w:asciiTheme="majorBidi" w:hAnsiTheme="majorBidi" w:cstheme="majorBidi"/>
-          <w:color w:val="FFFFFF" w:themeColor="background1"/>
-          <w:sz w:val="24"/>
-          <w:szCs w:val="24"/>
-        </w:rPr>
-      </w:pPr>
-      <w:r>
-        <w:rPr>
-          <w:rFonts w:asciiTheme="majorBidi" w:hAnsiTheme="majorBidi" w:cstheme="majorBidi"/>
-          <w:color w:val="FFFFFF" w:themeColor="background1"/>
-          <w:spacing w:val="2"/>
-          <w:sz w:val="24"/>
-          <w:szCs w:val="24"/>
-        </w:rPr>
-        <w:t xml:space="preserve"> </w:t>
-      </w:r>
-      <w:bookmarkStart w:id="63" w:name="nom_prenom_phy_6_1"/>
-      <w:r>
-        <w:rPr>
-          <w:rFonts w:asciiTheme="majorBidi" w:hAnsiTheme="majorBidi" w:cstheme="majorBidi"/>
-          <w:color w:val="FFFFFF" w:themeColor="background1"/>
-          <w:spacing w:val="2"/>
-          <w:sz w:val="24"/>
-          <w:szCs w:val="24"/>
-        </w:rPr>
-        <w:t>___</w:t>
-      </w:r>
-      <w:bookmarkEnd w:id="63"/>
-    </w:p>
-    <w:p>
-      <w:pPr>
-        <w:pStyle w:val="ListParagraph"/>
-        <w:autoSpaceDE w:val="0"/>
-        <w:autoSpaceDN w:val="0"/>
-        <w:adjustRightInd w:val="0"/>
-        <w:ind w:left="0"/>
-        <w:rPr>
-          <w:rFonts w:asciiTheme="majorBidi" w:hAnsiTheme="majorBidi" w:cstheme="majorBidi"/>
-          <w:color w:val="FFFFFF" w:themeColor="background1"/>
-          <w:sz w:val="24"/>
-          <w:szCs w:val="24"/>
-        </w:rPr>
-      </w:pPr>
-      <w:r>
-        <w:rPr>
-          <w:rFonts w:asciiTheme="majorBidi" w:hAnsiTheme="majorBidi" w:cstheme="majorBidi"/>
-          <w:color w:val="FFFFFF" w:themeColor="background1"/>
-          <w:spacing w:val="2"/>
-          <w:sz w:val="24"/>
-          <w:szCs w:val="24"/>
-        </w:rPr>
-        <w:t xml:space="preserve">                 </w:t>
-      </w:r>
-      <w:bookmarkStart w:id="64" w:name="nom_prenom_phy_7_1"/>
-      <w:r>
-        <w:rPr>
-          <w:rFonts w:asciiTheme="majorBidi" w:hAnsiTheme="majorBidi" w:cstheme="majorBidi"/>
-          <w:color w:val="FFFFFF" w:themeColor="background1"/>
-          <w:spacing w:val="2"/>
-          <w:sz w:val="24"/>
-          <w:szCs w:val="24"/>
-        </w:rPr>
-        <w:t>___</w:t>
-      </w:r>
-      <w:bookmarkEnd w:id="64"/>
-    </w:p>
-    <w:p>
-      <w:pPr>
-        <w:pStyle w:val="ListParagraph"/>
-        <w:autoSpaceDE w:val="0"/>
-        <w:autoSpaceDN w:val="0"/>
-        <w:adjustRightInd w:val="0"/>
-        <w:ind w:left="0"/>
-        <w:rPr>
-          <w:rFonts w:asciiTheme="majorBidi" w:hAnsiTheme="majorBidi" w:cstheme="majorBidi"/>
-          <w:color w:val="FFFFFF" w:themeColor="background1"/>
-          <w:sz w:val="24"/>
-          <w:szCs w:val="24"/>
-        </w:rPr>
-      </w:pPr>
-      <w:r>
-        <w:rPr>
-          <w:rFonts w:asciiTheme="majorBidi" w:hAnsiTheme="majorBidi" w:cstheme="majorBidi"/>
-          <w:color w:val="FFFFFF" w:themeColor="background1"/>
-          <w:spacing w:val="2"/>
-          <w:sz w:val="24"/>
-          <w:szCs w:val="24"/>
-        </w:rPr>
-        <w:t xml:space="preserve">                 </w:t>
-      </w:r>
-      <w:bookmarkStart w:id="65" w:name="nom_prenom_phy_8_1"/>
-      <w:r>
-        <w:rPr>
-          <w:rFonts w:asciiTheme="majorBidi" w:hAnsiTheme="majorBidi" w:cstheme="majorBidi"/>
-          <w:color w:val="FFFFFF" w:themeColor="background1"/>
-          <w:spacing w:val="2"/>
-          <w:sz w:val="24"/>
-          <w:szCs w:val="24"/>
-        </w:rPr>
-        <w:t>_</w:t>
-      </w:r>
-      <w:r>
-        <w:rPr>
-          <w:rFonts w:asciiTheme="majorBidi" w:hAnsiTheme="majorBidi" w:cstheme="majorBidi"/>
-          <w:color w:val="FFFFFF" w:themeColor="background1"/>
-          <w:spacing w:val="2"/>
-          <w:sz w:val="24"/>
-          <w:szCs w:val="24"/>
-        </w:rPr>
-        <w:t>__</w:t>
-      </w:r>
-      <w:bookmarkEnd w:id="65"/>
-    </w:p>
-    <w:p>
-      <w:pPr>
-        <w:pStyle w:val="ListParagraph"/>
-        <w:autoSpaceDE w:val="0"/>
-        <w:autoSpaceDN w:val="0"/>
-        <w:adjustRightInd w:val="0"/>
-        <w:ind w:left="0"/>
-        <w:rPr>
-          <w:rFonts w:asciiTheme="majorBidi" w:hAnsiTheme="majorBidi" w:cstheme="majorBidi"/>
-          <w:color w:val="FFFFFF" w:themeColor="background1"/>
-          <w:sz w:val="24"/>
-          <w:szCs w:val="24"/>
-        </w:rPr>
-      </w:pPr>
-      <w:r>
-        <w:rPr>
-          <w:rFonts w:asciiTheme="majorBidi" w:hAnsiTheme="majorBidi" w:cstheme="majorBidi"/>
-          <w:color w:val="FFFFFF" w:themeColor="background1"/>
-          <w:spacing w:val="2"/>
-          <w:sz w:val="24"/>
-          <w:szCs w:val="24"/>
-        </w:rPr>
-        <w:t xml:space="preserve">                 </w:t>
-      </w:r>
-      <w:bookmarkStart w:id="66" w:name="nom_prenom_phy_9_1"/>
-      <w:r>
-        <w:rPr>
-          <w:rFonts w:asciiTheme="majorBidi" w:hAnsiTheme="majorBidi" w:cstheme="majorBidi"/>
-          <w:color w:val="FFFFFF" w:themeColor="background1"/>
-          <w:spacing w:val="2"/>
-          <w:sz w:val="24"/>
-          <w:szCs w:val="24"/>
-        </w:rPr>
-        <w:t>___</w:t>
-      </w:r>
-      <w:bookmarkEnd w:id="66"/>
-    </w:p>
-    <w:p>
-      <w:pPr>
-        <w:pStyle w:val="ListParagraph"/>
-        <w:autoSpaceDE w:val="0"/>
-        <w:autoSpaceDN w:val="0"/>
-        <w:adjustRightInd w:val="0"/>
-        <w:ind w:left="0"/>
-        <w:rPr>
-          <w:rFonts w:asciiTheme="majorBidi" w:hAnsiTheme="majorBidi" w:cstheme="majorBidi"/>
-          <w:color w:val="FFFFFF" w:themeColor="background1"/>
-          <w:sz w:val="24"/>
-          <w:szCs w:val="24"/>
-        </w:rPr>
-      </w:pPr>
-      <w:r>
-        <w:rPr>
-          <w:rFonts w:asciiTheme="majorBidi" w:hAnsiTheme="majorBidi" w:cstheme="majorBidi"/>
-          <w:color w:val="FFFFFF" w:themeColor="background1"/>
-          <w:spacing w:val="2"/>
-          <w:sz w:val="24"/>
-          <w:szCs w:val="24"/>
-        </w:rPr>
-        <w:t xml:space="preserve">                 </w:t>
-      </w:r>
-      <w:bookmarkStart w:id="67" w:name="nom_prenom_phy_10_1"/>
-      <w:r>
-        <w:rPr>
-          <w:rFonts w:asciiTheme="majorBidi" w:hAnsiTheme="majorBidi" w:cstheme="majorBidi"/>
-          <w:color w:val="FFFFFF" w:themeColor="background1"/>
-          <w:spacing w:val="2"/>
-          <w:sz w:val="24"/>
-          <w:szCs w:val="24"/>
-        </w:rPr>
-        <w:t>___</w:t>
-      </w:r>
-      <w:bookmarkEnd w:id="67"/>
-      <w:r>
-        <w:rPr>
-          <w:rFonts w:asciiTheme="majorBidi" w:hAnsiTheme="majorBidi" w:cstheme="majorBidi"/>
-          <w:color w:val="FFFFFF" w:themeColor="background1"/>
-          <w:spacing w:val="2"/>
-          <w:sz w:val="24"/>
-          <w:szCs w:val="24"/>
-        </w:rPr>
-        <w:t xml:space="preserve"> </w:t>
-      </w:r>
-    </w:p>
-    <w:p>
-      <w:pPr>
-        <w:shd w:val="clear" w:color="auto" w:fill="FFFFFF"/>
-        <w:autoSpaceDE w:val="0"/>
-        <w:autoSpaceDN w:val="0"/>
-        <w:adjustRightInd w:val="0"/>
-        <w:rPr>
-          <w:rFonts w:asciiTheme="majorBidi" w:hAnsiTheme="majorBidi" w:cstheme="majorBidi"/>
-          <w:color w:val="FFFFFF" w:themeColor="background1"/>
-          <w:spacing w:val="-2"/>
-          <w:sz w:val="24"/>
-          <w:szCs w:val="24"/>
-        </w:rPr>
-      </w:pPr>
-      <w:r>
-        <w:rPr>
-          <w:rFonts w:asciiTheme="majorBidi" w:hAnsiTheme="majorBidi" w:cstheme="majorBidi"/>
-          <w:color w:val="FFFFFF" w:themeColor="background1"/>
-          <w:spacing w:val="-2"/>
-          <w:sz w:val="24"/>
-          <w:szCs w:val="24"/>
-        </w:rPr>
-        <w:t xml:space="preserve">                  </w:t>
-      </w:r>
-      <w:bookmarkStart w:id="68" w:name="nom_prenom_phy_11_1"/>
-      <w:r>
-        <w:rPr>
-          <w:rFonts w:asciiTheme="majorBidi" w:hAnsiTheme="majorBidi" w:cstheme="majorBidi"/>
-          <w:color w:val="FFFFFF" w:themeColor="background1"/>
-          <w:spacing w:val="-2"/>
-          <w:sz w:val="24"/>
-          <w:szCs w:val="24"/>
-        </w:rPr>
-        <w:t>___</w:t>
-      </w:r>
-      <w:bookmarkEnd w:id="68"/>
-    </w:p>
-    <w:p>
-      <w:pPr>
-        <w:shd w:val="clear" w:color="auto" w:fill="FFFFFF"/>
-        <w:autoSpaceDE w:val="0"/>
-        <w:autoSpaceDN w:val="0"/>
-        <w:adjustRightInd w:val="0"/>
-        <w:rPr>
-          <w:rFonts w:asciiTheme="majorBidi" w:hAnsiTheme="majorBidi" w:cstheme="majorBidi"/>
-          <w:color w:val="FFFFFF" w:themeColor="background1"/>
-          <w:spacing w:val="-2"/>
-          <w:sz w:val="24"/>
-          <w:szCs w:val="24"/>
-        </w:rPr>
-      </w:pPr>
-      <w:r>
-        <w:rPr>
-          <w:rFonts w:asciiTheme="majorBidi" w:hAnsiTheme="majorBidi" w:cstheme="majorBidi"/>
-          <w:color w:val="FFFFFF" w:themeColor="background1"/>
-          <w:spacing w:val="2"/>
-          <w:sz w:val="24"/>
-          <w:szCs w:val="24"/>
-        </w:rPr>
-        <w:t xml:space="preserve">                 </w:t>
-      </w:r>
-      <w:bookmarkStart w:id="69" w:name="nom_prenom_phy_12_1"/>
-      <w:r>
-        <w:rPr>
-          <w:rFonts w:asciiTheme="majorBidi" w:hAnsiTheme="majorBidi" w:cstheme="majorBidi"/>
-          <w:color w:val="FFFFFF" w:themeColor="background1"/>
-          <w:spacing w:val="2"/>
-          <w:sz w:val="24"/>
-          <w:szCs w:val="24"/>
-        </w:rPr>
-        <w:t>___</w:t>
-      </w:r>
-      <w:bookmarkEnd w:id="69"/>
-    </w:p>
-    <w:p>
-      <w:pPr>
-        <w:pStyle w:val="paragraph"/>
-        <w:spacing w:before="0" w:beforeAutospacing="0" w:after="0" w:afterAutospacing="0"/>
-        <w:textAlignment w:val="baseline"/>
-        <w:rPr>
-          <w:rFonts w:ascii="Segoe UI" w:hAnsi="Segoe UI" w:cs="Segoe UI"/>
-          <w:sz w:val="18"/>
-          <w:szCs w:val="18"/>
         </w:rPr>
         <w:sectPr>
           <w:type w:val="continuous"/>
@@ -5860,6 +5594,67 @@
           <w:docGrid w:linePitch="360"/>
         </w:sectPr>
       </w:pPr>
+      <w:bookmarkStart w:id="70" w:name="nom_prenom_phy_6_1"/>
+      <w:r>
+        <w:rPr>
+          <w:rFonts w:asciiTheme="majorBidi" w:hAnsiTheme="majorBidi" w:cstheme="majorBidi"/>
+          <w:color w:val="FFFFFF" w:themeColor="background1"/>
+          <w:spacing w:val="2"/>
+          <w:sz w:val="24"/>
+          <w:szCs w:val="24"/>
+        </w:rPr>
+        <w:t>___</w:t>
+      </w:r>
+      <w:bookmarkEnd w:id="70"/>
+      <w:r>
+        <w:rPr>
+          <w:rFonts w:asciiTheme="majorBidi" w:hAnsiTheme="majorBidi" w:cstheme="majorBidi"/>
+          <w:color w:val="FFFFFF" w:themeColor="background1"/>
+          <w:spacing w:val="2"/>
+          <w:sz w:val="24"/>
+          <w:szCs w:val="24"/>
+        </w:rPr>
+        <w:t xml:space="preserve">   </w:t>
+      </w:r>
+      <w:bookmarkStart w:id="71" w:name="nom_prenom_phy_12_1"/>
+      <w:r>
+        <w:rPr>
+          <w:rFonts w:asciiTheme="majorBidi" w:hAnsiTheme="majorBidi" w:cstheme="majorBidi"/>
+          <w:color w:val="FFFFFF" w:themeColor="background1"/>
+          <w:spacing w:val="2"/>
+          <w:sz w:val="24"/>
+          <w:szCs w:val="24"/>
+        </w:rPr>
+        <w:t xml:space="preserve">   </w:t>
+      </w:r>
+      <w:r>
+        <w:rPr>
+          <w:rFonts w:asciiTheme="majorBidi" w:hAnsiTheme="majorBidi" w:cstheme="majorBidi"/>
+          <w:color w:val="FFFFFF" w:themeColor="background1"/>
+          <w:spacing w:val="2"/>
+          <w:sz w:val="24"/>
+          <w:szCs w:val="24"/>
+        </w:rPr>
+        <w:t>___</w:t>
+      </w:r>
+      <w:bookmarkEnd w:id="71"/>
+      <w:r>
+        <w:rPr>
+          <w:rFonts w:asciiTheme="majorBidi" w:hAnsiTheme="majorBidi" w:cstheme="majorBidi"/>
+          <w:spacing w:val="2"/>
+          <w:sz w:val="24"/>
+          <w:szCs w:val="24"/>
+        </w:rPr>
+        <w:t xml:space="preserve">                                                           </w:t>
+      </w:r>
+      <w:r>
+        <w:rPr>
+          <w:rFonts w:ascii="Segoe UI" w:hAnsi="Segoe UI" w:cs="Segoe UI"/>
+          <w:sz w:val="18"/>
+          <w:szCs w:val="18"/>
+        </w:rPr>
+        <w:t xml:space="preserve"> </w:t>
+      </w:r>
     </w:p>
     <w:p>
       <w:pPr>
@@ -5868,6 +5663,7 @@
         <w:textAlignment w:val="baseline"/>
         <w:rPr>
           <w:rFonts w:ascii="Segoe UI" w:hAnsi="Segoe UI" w:cs="Segoe UI"/>
+          <w:color w:val="000000" w:themeColor="text1"/>
           <w:sz w:val="18"/>
           <w:szCs w:val="18"/>
         </w:rPr>
@@ -6045,7 +5841,7 @@
           <w:szCs w:val="18"/>
         </w:rPr>
       </w:pPr>
-      <w:bookmarkStart w:id="70" w:name="nom_prenom_nouveau_comm_2"/>
+      <w:bookmarkStart w:id="72" w:name="nom_prenom_nouveau_comm_2"/>
       <w:r>
         <w:rPr>
           <w:rStyle w:val="normaltextrun"/>
@@ -6055,7 +5851,7 @@
         </w:rPr>
         <w:t>___</w:t>
       </w:r>
-      <w:bookmarkEnd w:id="70"/>
+      <w:bookmarkEnd w:id="72"/>
       <w:r>
         <w:rPr>
           <w:rStyle w:val="normaltextrun"/>
@@ -6082,8 +5878,6 @@
           <w:rStyle w:val="eop"/>
         </w:rPr>
       </w:pPr>
-      <w:bookmarkStart w:id="71" w:name="bookmark_question_10_1"/>
-      <w:bookmarkEnd w:id="71"/>
     </w:p>
     <w:p>
       <w:pPr>
@@ -6101,7 +5895,6 @@
         <w:rPr>
           <w:rStyle w:val="eop"/>
         </w:rPr>
-        <w:lastRenderedPageBreak/>
         <w:t xml:space="preserve"> </w:t>
       </w:r>
     </w:p>
@@ -6130,8 +5923,8 @@
           <w:szCs w:val="24"/>
         </w:rPr>
       </w:pPr>
-      <w:bookmarkStart w:id="72" w:name="remunere_non"/>
-      <w:bookmarkEnd w:id="72"/>
+      <w:bookmarkStart w:id="73" w:name="remunere_non"/>
+      <w:bookmarkEnd w:id="73"/>
     </w:p>
     <w:p>
       <w:pPr>
@@ -6145,6 +5938,10 @@
           <w:szCs w:val="24"/>
         </w:rPr>
       </w:pPr>
+      <w:bookmarkStart w:id="74" w:name="bookmark_question_12_non"/>
+      <w:bookmarkStart w:id="75" w:name="bookmark_question_10_1"/>
+      <w:bookmarkEnd w:id="74"/>
+      <w:bookmarkEnd w:id="75"/>
     </w:p>
     <w:p>
       <w:pPr>
@@ -6184,8 +5981,8 @@
           <w:szCs w:val="24"/>
         </w:rPr>
       </w:pPr>
-      <w:bookmarkStart w:id="73" w:name="Autre_ass_2"/>
-      <w:bookmarkEnd w:id="73"/>
+      <w:bookmarkStart w:id="76" w:name="Autre_ass_2"/>
+      <w:bookmarkEnd w:id="76"/>
     </w:p>
     <w:p>
       <w:pPr>
@@ -6219,8 +6016,8 @@
           <w:szCs w:val="24"/>
         </w:rPr>
       </w:pPr>
-      <w:bookmarkStart w:id="74" w:name="autre_per_2"/>
-      <w:bookmarkEnd w:id="74"/>
+      <w:bookmarkStart w:id="77" w:name="autre_per_2"/>
+      <w:bookmarkEnd w:id="77"/>
     </w:p>
     <w:p>
       <w:pPr>
@@ -6331,8 +6128,6 @@
           <w:szCs w:val="24"/>
         </w:rPr>
       </w:pPr>
-      <w:bookmarkStart w:id="75" w:name="bookmark_question_12_non"/>
-      <w:bookmarkEnd w:id="75"/>
     </w:p>
     <w:p>
       <w:pPr>

</xml_diff>